<commit_message>
FORMAL representation of 1 solution
</commit_message>
<xml_diff>
--- a/Report.docx
+++ b/Report.docx
@@ -1448,7 +1448,7 @@
         <w:bidi/>
         <w:spacing w:line="360" w:lineRule="auto"/>
         <w:rPr>
-          <w:rFonts w:asciiTheme="minorBidi" w:eastAsiaTheme="minorEastAsia" w:hAnsiTheme="minorBidi"/>
+          <w:rFonts w:asciiTheme="minorBidi" w:eastAsiaTheme="minorEastAsia" w:hAnsiTheme="minorBidi" w:hint="cs"/>
           <w:sz w:val="24"/>
           <w:szCs w:val="24"/>
         </w:rPr>
@@ -1646,7 +1646,26 @@
           <w:szCs w:val="24"/>
           <w:rtl/>
         </w:rPr>
-        <w:t xml:space="preserve">מאמר הראשון </w:t>
+        <w:t>מאמר הראשון</w:t>
+      </w:r>
+      <w:r>
+        <w:rPr>
+          <w:rStyle w:val="af5"/>
+          <w:rFonts w:asciiTheme="minorBidi" w:hAnsiTheme="minorBidi"/>
+          <w:sz w:val="24"/>
+          <w:szCs w:val="24"/>
+          <w:rtl/>
+        </w:rPr>
+        <w:footnoteReference w:id="2"/>
+      </w:r>
+      <w:r>
+        <w:rPr>
+          <w:rFonts w:asciiTheme="minorBidi" w:hAnsiTheme="minorBidi" w:hint="cs"/>
+          <w:sz w:val="24"/>
+          <w:szCs w:val="24"/>
+          <w:rtl/>
+        </w:rPr>
+        <w:t xml:space="preserve"> </w:t>
       </w:r>
       <w:r>
         <w:rPr>
@@ -1908,6 +1927,68 @@
         <w:pStyle w:val="a9"/>
         <w:bidi/>
         <w:spacing w:line="360" w:lineRule="auto"/>
+        <w:ind w:left="1440"/>
+        <w:rPr>
+          <w:rFonts w:asciiTheme="minorBidi" w:hAnsiTheme="minorBidi"/>
+          <w:sz w:val="24"/>
+          <w:szCs w:val="24"/>
+        </w:rPr>
+      </w:pPr>
+    </w:p>
+    <w:p>
+      <w:pPr>
+        <w:pStyle w:val="a9"/>
+        <w:bidi/>
+        <w:spacing w:line="360" w:lineRule="auto"/>
+        <w:rPr>
+          <w:rFonts w:asciiTheme="minorBidi" w:hAnsiTheme="minorBidi"/>
+          <w:sz w:val="24"/>
+          <w:szCs w:val="24"/>
+          <w:rtl/>
+        </w:rPr>
+      </w:pPr>
+      <w:r>
+        <w:rPr>
+          <w:rFonts w:asciiTheme="minorBidi" w:hAnsiTheme="minorBidi" w:hint="cs"/>
+          <w:sz w:val="24"/>
+          <w:szCs w:val="24"/>
+          <w:rtl/>
+        </w:rPr>
+        <w:t xml:space="preserve">במאמר זה, החוקרים השוו את תוצאותיהם אל מול מאגר ציונים של אוניברסיטת </w:t>
+      </w:r>
+      <w:r>
+        <w:rPr>
+          <w:rFonts w:asciiTheme="minorBidi" w:hAnsiTheme="minorBidi"/>
+          <w:sz w:val="24"/>
+          <w:szCs w:val="24"/>
+        </w:rPr>
+        <w:t>UCLA</w:t>
+      </w:r>
+      <w:r>
+        <w:rPr>
+          <w:rFonts w:asciiTheme="minorBidi" w:hAnsiTheme="minorBidi" w:hint="cs"/>
+          <w:sz w:val="24"/>
+          <w:szCs w:val="24"/>
+          <w:rtl/>
+        </w:rPr>
+        <w:t xml:space="preserve"> כדי למדוד את איכות התוצאות שקיבלו.</w:t>
+      </w:r>
+      <w:r>
+        <w:rPr>
+          <w:rFonts w:asciiTheme="minorBidi" w:hAnsiTheme="minorBidi" w:hint="cs"/>
+          <w:sz w:val="24"/>
+          <w:szCs w:val="24"/>
+          <w:rtl/>
+        </w:rPr>
+        <w:t xml:space="preserve"> בפרט הם מדדו את איכות הפתרון שלהם למול מודלים שונים. הראשון הינו מודל "אורקל" אשר מכיר סטטיסטיקות של ציוני מסלולים על בסיס העבר ועל כן מהווה חסם עליון לפתרון, והשני הוא מודל רנדומלי ועל כן מהווה חסם תחתון לכל פתרון סביר. ניתן לראות שהתוצאות שלהם קרובות למודל ה-"אורקל". </w:t>
+      </w:r>
+    </w:p>
+    <w:p>
+      <w:pPr>
+        <w:pStyle w:val="a9"/>
+        <w:bidi/>
+        <w:spacing w:line="360" w:lineRule="auto"/>
+        <w:ind w:left="1150"/>
         <w:rPr>
           <w:rFonts w:asciiTheme="minorBidi" w:hAnsiTheme="minorBidi"/>
           <w:sz w:val="24"/>
@@ -1918,21 +1999,22 @@
       <w:r>
         <w:rPr>
           <w:rFonts w:asciiTheme="minorBidi" w:hAnsiTheme="minorBidi" w:cs="Arial"/>
+          <w:noProof/>
           <w:sz w:val="24"/>
           <w:szCs w:val="24"/>
           <w:rtl/>
         </w:rPr>
         <w:drawing>
-          <wp:anchor distT="0" distB="0" distL="114300" distR="114300" simplePos="0" relativeHeight="251658240" behindDoc="0" locked="0" layoutInCell="1" allowOverlap="1" wp14:anchorId="686686C7" wp14:editId="3A3C7642">
+          <wp:anchor distT="0" distB="0" distL="114300" distR="114300" simplePos="0" relativeHeight="251658240" behindDoc="0" locked="0" layoutInCell="1" allowOverlap="1" wp14:anchorId="686686C7" wp14:editId="03BF6E97">
             <wp:simplePos x="0" y="0"/>
-            <wp:positionH relativeFrom="column">
-              <wp:posOffset>548640</wp:posOffset>
+            <wp:positionH relativeFrom="margin">
+              <wp:posOffset>1025300</wp:posOffset>
             </wp:positionH>
             <wp:positionV relativeFrom="paragraph">
-              <wp:posOffset>1361440</wp:posOffset>
+              <wp:posOffset>9300</wp:posOffset>
             </wp:positionV>
-            <wp:extent cx="2215889" cy="1424940"/>
-            <wp:effectExtent l="0" t="0" r="0" b="3810"/>
+            <wp:extent cx="3259394" cy="2302204"/>
+            <wp:effectExtent l="0" t="0" r="0" b="3175"/>
             <wp:wrapNone/>
             <wp:docPr id="1339527252" name="תמונה 1"/>
             <wp:cNvGraphicFramePr>
@@ -1945,7 +2027,7 @@
                     <pic:cNvPr id="1339527252" name=""/>
                     <pic:cNvPicPr/>
                   </pic:nvPicPr>
-                  <pic:blipFill>
+                  <pic:blipFill rotWithShape="1">
                     <a:blip r:embed="rId8" cstate="print">
                       <a:extLst>
                         <a:ext uri="{28A0092B-C50C-407E-A947-70E740481C1C}">
@@ -1953,18 +2035,25 @@
                         </a:ext>
                       </a:extLst>
                     </a:blip>
-                    <a:stretch>
-                      <a:fillRect/>
-                    </a:stretch>
+                    <a:srcRect l="4323" t="6228" r="10306"/>
+                    <a:stretch/>
                   </pic:blipFill>
-                  <pic:spPr>
+                  <pic:spPr bwMode="auto">
                     <a:xfrm>
                       <a:off x="0" y="0"/>
-                      <a:ext cx="2219243" cy="1427097"/>
+                      <a:ext cx="3259394" cy="2302204"/>
                     </a:xfrm>
                     <a:prstGeom prst="rect">
                       <a:avLst/>
                     </a:prstGeom>
+                    <a:ln>
+                      <a:noFill/>
+                    </a:ln>
+                    <a:extLst>
+                      <a:ext uri="{53640926-AAD7-44D8-BBD7-CCE9431645EC}">
+                        <a14:shadowObscured xmlns:a14="http://schemas.microsoft.com/office/drawing/2010/main"/>
+                      </a:ext>
+                    </a:extLst>
                   </pic:spPr>
                 </pic:pic>
               </a:graphicData>
@@ -1978,41 +2067,6 @@
           </wp:anchor>
         </w:drawing>
       </w:r>
-      <w:r>
-        <w:rPr>
-          <w:rFonts w:asciiTheme="minorBidi" w:hAnsiTheme="minorBidi" w:hint="cs"/>
-          <w:sz w:val="24"/>
-          <w:szCs w:val="24"/>
-          <w:rtl/>
-        </w:rPr>
-        <w:t xml:space="preserve">במאמר זה, החוקרים השוו את תוצאותיהם אל מול מאגר ציונים של אוניברסיטת </w:t>
-      </w:r>
-      <w:r>
-        <w:rPr>
-          <w:rFonts w:asciiTheme="minorBidi" w:hAnsiTheme="minorBidi"/>
-          <w:sz w:val="24"/>
-          <w:szCs w:val="24"/>
-        </w:rPr>
-        <w:t>UCLA</w:t>
-      </w:r>
-      <w:r>
-        <w:rPr>
-          <w:rFonts w:asciiTheme="minorBidi" w:hAnsiTheme="minorBidi" w:hint="cs"/>
-          <w:sz w:val="24"/>
-          <w:szCs w:val="24"/>
-          <w:rtl/>
-        </w:rPr>
-        <w:t xml:space="preserve"> כדי למדוד את איכות התוצאות שקיבלו.</w:t>
-      </w:r>
-      <w:r>
-        <w:rPr>
-          <w:rFonts w:asciiTheme="minorBidi" w:hAnsiTheme="minorBidi" w:hint="cs"/>
-          <w:sz w:val="24"/>
-          <w:szCs w:val="24"/>
-          <w:rtl/>
-        </w:rPr>
-        <w:t xml:space="preserve"> בפרט הם מדדו את איכות הפתרון שלהם למול מודלים שונים. הראשון הינו מודל "אורקל" אשר מכיר סטטיסטיקות של ציוני מסלולים על בסיס העבר ועל כן מהווה חסם עליון לפתרון, והשני הוא מודל רנדומלי ועל כן מהווה חסם תחתון לכל פתרון סביר. ניתן לראות שהתוצאות שלהם היו קרובות למודל ה- "אורקל". </w:t>
-      </w:r>
     </w:p>
     <w:p>
       <w:pPr>
@@ -2030,10 +2084,21 @@
     </w:p>
     <w:p>
       <w:pPr>
+        <w:bidi/>
+        <w:spacing w:line="360" w:lineRule="auto"/>
+        <w:rPr>
+          <w:rFonts w:asciiTheme="minorBidi" w:hAnsiTheme="minorBidi"/>
+          <w:sz w:val="24"/>
+          <w:szCs w:val="24"/>
+          <w:rtl/>
+        </w:rPr>
+      </w:pPr>
+    </w:p>
+    <w:p>
+      <w:pPr>
         <w:pStyle w:val="a9"/>
         <w:bidi/>
         <w:spacing w:line="360" w:lineRule="auto"/>
-        <w:ind w:left="1150"/>
         <w:rPr>
           <w:rFonts w:asciiTheme="minorBidi" w:hAnsiTheme="minorBidi"/>
           <w:sz w:val="24"/>
@@ -2047,7 +2112,6 @@
         <w:pStyle w:val="a9"/>
         <w:bidi/>
         <w:spacing w:line="360" w:lineRule="auto"/>
-        <w:ind w:left="1150"/>
         <w:rPr>
           <w:rFonts w:asciiTheme="minorBidi" w:hAnsiTheme="minorBidi"/>
           <w:sz w:val="24"/>
@@ -2061,7 +2125,6 @@
         <w:pStyle w:val="a9"/>
         <w:bidi/>
         <w:spacing w:line="360" w:lineRule="auto"/>
-        <w:ind w:left="1150"/>
         <w:rPr>
           <w:rFonts w:asciiTheme="minorBidi" w:hAnsiTheme="minorBidi"/>
           <w:sz w:val="24"/>
@@ -2087,6 +2150,7 @@
           <w:szCs w:val="24"/>
           <w:rtl/>
         </w:rPr>
+        <w:lastRenderedPageBreak/>
         <w:br/>
       </w:r>
       <w:r>
@@ -2152,28 +2216,6 @@
         </w:rPr>
         <w:br/>
       </w:r>
-    </w:p>
-    <w:p>
-      <w:pPr>
-        <w:pStyle w:val="a9"/>
-        <w:bidi/>
-        <w:spacing w:line="360" w:lineRule="auto"/>
-        <w:rPr>
-          <w:rFonts w:asciiTheme="minorBidi" w:hAnsiTheme="minorBidi"/>
-          <w:rtl/>
-        </w:rPr>
-      </w:pPr>
-    </w:p>
-    <w:p>
-      <w:pPr>
-        <w:pStyle w:val="a9"/>
-        <w:bidi/>
-        <w:spacing w:line="360" w:lineRule="auto"/>
-        <w:rPr>
-          <w:rFonts w:asciiTheme="minorBidi" w:hAnsiTheme="minorBidi"/>
-          <w:rtl/>
-        </w:rPr>
-      </w:pPr>
     </w:p>
     <w:p>
       <w:pPr>
@@ -2197,8 +2239,26 @@
           <w:szCs w:val="24"/>
           <w:rtl/>
         </w:rPr>
-        <w:lastRenderedPageBreak/>
-        <w:t>המאמר השני מתייחס ל</w:t>
+        <w:t>המאמר השני</w:t>
+      </w:r>
+      <w:r>
+        <w:rPr>
+          <w:rStyle w:val="af5"/>
+          <w:rFonts w:asciiTheme="minorBidi" w:hAnsiTheme="minorBidi"/>
+          <w:sz w:val="24"/>
+          <w:szCs w:val="24"/>
+          <w:rtl/>
+        </w:rPr>
+        <w:footnoteReference w:id="3"/>
+      </w:r>
+      <w:r>
+        <w:rPr>
+          <w:rFonts w:asciiTheme="minorBidi" w:hAnsiTheme="minorBidi" w:hint="cs"/>
+          <w:sz w:val="24"/>
+          <w:szCs w:val="24"/>
+          <w:rtl/>
+        </w:rPr>
+        <w:t xml:space="preserve"> מתייחס ל</w:t>
       </w:r>
       <w:r>
         <w:rPr>
@@ -2369,7 +2429,7 @@
         <w:bidi/>
         <w:spacing w:line="360" w:lineRule="auto"/>
         <w:rPr>
-          <w:rFonts w:asciiTheme="minorBidi" w:hAnsiTheme="minorBidi"/>
+          <w:rFonts w:asciiTheme="minorBidi" w:hAnsiTheme="minorBidi" w:hint="cs"/>
           <w:sz w:val="24"/>
           <w:szCs w:val="24"/>
           <w:rtl/>
@@ -2499,11 +2559,17 @@
           <w:rFonts w:asciiTheme="minorBidi" w:hAnsiTheme="minorBidi"/>
           <w:sz w:val="24"/>
           <w:szCs w:val="24"/>
-        </w:rPr>
-      </w:pPr>
-    </w:p>
-    <w:p>
-      <w:pPr>
+          <w:rtl/>
+        </w:rPr>
+      </w:pPr>
+    </w:p>
+    <w:p>
+      <w:pPr>
+        <w:pStyle w:val="a9"/>
+        <w:numPr>
+          <w:ilvl w:val="0"/>
+          <w:numId w:val="1"/>
+        </w:numPr>
         <w:bidi/>
         <w:spacing w:line="360" w:lineRule="auto"/>
         <w:rPr>
@@ -2512,24 +2578,1006 @@
           <w:szCs w:val="24"/>
         </w:rPr>
       </w:pPr>
-    </w:p>
-    <w:p>
-      <w:pPr>
+      <w:r>
+        <w:rPr>
+          <w:rFonts w:asciiTheme="minorBidi" w:hAnsiTheme="minorBidi" w:hint="cs"/>
+          <w:b/>
+          <w:bCs/>
+          <w:sz w:val="32"/>
+          <w:szCs w:val="32"/>
+          <w:rtl/>
+        </w:rPr>
+        <w:lastRenderedPageBreak/>
+        <w:t>מתודולוגיה</w:t>
+      </w:r>
+      <w:r>
+        <w:rPr>
+          <w:rFonts w:asciiTheme="minorBidi" w:hAnsiTheme="minorBidi"/>
+          <w:b/>
+          <w:bCs/>
+          <w:sz w:val="32"/>
+          <w:szCs w:val="32"/>
+          <w:rtl/>
+        </w:rPr>
+        <w:br/>
+      </w:r>
+      <w:r>
+        <w:rPr>
+          <w:rFonts w:asciiTheme="minorBidi" w:hAnsiTheme="minorBidi" w:hint="cs"/>
+          <w:sz w:val="24"/>
+          <w:szCs w:val="24"/>
+          <w:rtl/>
+        </w:rPr>
+        <w:t xml:space="preserve">בפרויקט שלנו </w:t>
+      </w:r>
+      <w:proofErr w:type="spellStart"/>
+      <w:r>
+        <w:rPr>
+          <w:rFonts w:asciiTheme="minorBidi" w:hAnsiTheme="minorBidi" w:hint="cs"/>
+          <w:sz w:val="24"/>
+          <w:szCs w:val="24"/>
+          <w:rtl/>
+        </w:rPr>
+        <w:t>מידלנו</w:t>
+      </w:r>
+      <w:proofErr w:type="spellEnd"/>
+      <w:r>
+        <w:rPr>
+          <w:rFonts w:asciiTheme="minorBidi" w:hAnsiTheme="minorBidi" w:hint="cs"/>
+          <w:sz w:val="24"/>
+          <w:szCs w:val="24"/>
+          <w:rtl/>
+        </w:rPr>
+        <w:t xml:space="preserve"> את הבעיה בשתי דרכים, אחת עבור בעיית חיפוש בגרף, והשנייה עבור בעיית חיפוש מקומי.</w:t>
+      </w:r>
+      <w:r>
+        <w:rPr>
+          <w:rFonts w:asciiTheme="minorBidi" w:hAnsiTheme="minorBidi"/>
+          <w:sz w:val="24"/>
+          <w:szCs w:val="24"/>
+          <w:rtl/>
+        </w:rPr>
+        <w:br/>
+      </w:r>
+      <w:r>
+        <w:rPr>
+          <w:rFonts w:asciiTheme="minorBidi" w:hAnsiTheme="minorBidi" w:hint="cs"/>
+          <w:b/>
+          <w:bCs/>
+          <w:sz w:val="24"/>
+          <w:szCs w:val="24"/>
+          <w:u w:val="single"/>
+          <w:rtl/>
+        </w:rPr>
+        <w:t xml:space="preserve">חיפוש בגרף </w:t>
+      </w:r>
+      <w:r>
+        <w:rPr>
+          <w:rFonts w:asciiTheme="minorBidi" w:hAnsiTheme="minorBidi"/>
+          <w:b/>
+          <w:bCs/>
+          <w:sz w:val="24"/>
+          <w:szCs w:val="24"/>
+          <w:u w:val="single"/>
+          <w:rtl/>
+        </w:rPr>
+        <w:t>–</w:t>
+      </w:r>
+      <w:r>
+        <w:rPr>
+          <w:rFonts w:asciiTheme="minorBidi" w:hAnsiTheme="minorBidi" w:hint="cs"/>
+          <w:sz w:val="24"/>
+          <w:szCs w:val="24"/>
+          <w:rtl/>
+        </w:rPr>
+        <w:t xml:space="preserve"> </w:t>
+      </w:r>
+      <w:r>
+        <w:rPr>
+          <w:rFonts w:asciiTheme="minorBidi" w:hAnsiTheme="minorBidi"/>
+          <w:sz w:val="24"/>
+          <w:szCs w:val="24"/>
+          <w:rtl/>
+        </w:rPr>
+        <w:br/>
+      </w:r>
+      <w:r>
+        <w:rPr>
+          <w:rFonts w:asciiTheme="minorBidi" w:hAnsiTheme="minorBidi"/>
+          <w:sz w:val="24"/>
+          <w:szCs w:val="24"/>
+          <w:rtl/>
+        </w:rPr>
+        <w:t>נגדיר את הבעיה בצורה פורמלית</w:t>
+      </w:r>
+      <w:r>
+        <w:rPr>
+          <w:rFonts w:asciiTheme="minorBidi" w:hAnsiTheme="minorBidi" w:hint="cs"/>
+          <w:sz w:val="24"/>
+          <w:szCs w:val="24"/>
+          <w:rtl/>
+        </w:rPr>
+        <w:t xml:space="preserve"> </w:t>
+      </w:r>
+      <w:r>
+        <w:rPr>
+          <w:rFonts w:asciiTheme="minorBidi" w:hAnsiTheme="minorBidi"/>
+          <w:sz w:val="24"/>
+          <w:szCs w:val="24"/>
+        </w:rPr>
+        <w:t>:</w:t>
+      </w:r>
+      <m:oMath>
+        <m:d>
+          <m:dPr>
+            <m:begChr m:val="⟨"/>
+            <m:endChr m:val="⟩"/>
+            <m:ctrlPr>
+              <w:rPr>
+                <w:rFonts w:ascii="Cambria Math" w:hAnsi="Cambria Math" w:cs="Cambria Math"/>
+                <w:i/>
+                <w:sz w:val="24"/>
+                <w:szCs w:val="24"/>
+              </w:rPr>
+            </m:ctrlPr>
+          </m:dPr>
+          <m:e>
+            <m:r>
+              <w:rPr>
+                <w:rFonts w:ascii="Cambria Math" w:hAnsi="Cambria Math"/>
+                <w:sz w:val="24"/>
+                <w:szCs w:val="24"/>
+              </w:rPr>
+              <m:t>S,s0,G,A,F,C</m:t>
+            </m:r>
+          </m:e>
+        </m:d>
+      </m:oMath>
+      <w:r>
+        <w:rPr>
+          <w:rFonts w:asciiTheme="minorBidi" w:hAnsiTheme="minorBidi"/>
+          <w:sz w:val="24"/>
+          <w:szCs w:val="24"/>
+          <w:rtl/>
+        </w:rPr>
+        <w:br/>
+      </w:r>
+      <w:r>
+        <w:rPr>
+          <w:rFonts w:asciiTheme="minorBidi" w:hAnsiTheme="minorBidi"/>
+          <w:sz w:val="24"/>
+          <w:szCs w:val="24"/>
+          <w:rtl/>
+        </w:rPr>
+        <w:t xml:space="preserve">כאשר כל </w:t>
+      </w:r>
+      <w:r>
+        <w:rPr>
+          <w:rFonts w:asciiTheme="minorBidi" w:hAnsiTheme="minorBidi"/>
+          <w:sz w:val="24"/>
+          <w:szCs w:val="24"/>
+        </w:rPr>
+        <w:t xml:space="preserve">s </w:t>
+      </w:r>
+      <w:r>
+        <w:rPr>
+          <w:rFonts w:ascii="Cambria Math" w:hAnsi="Cambria Math" w:cs="Cambria Math"/>
+          <w:sz w:val="24"/>
+          <w:szCs w:val="24"/>
+        </w:rPr>
+        <w:t>∈</w:t>
+      </w:r>
+      <w:r>
+        <w:rPr>
+          <w:rFonts w:asciiTheme="minorBidi" w:hAnsiTheme="minorBidi"/>
+          <w:sz w:val="24"/>
+          <w:szCs w:val="24"/>
+        </w:rPr>
+        <w:t xml:space="preserve"> S </w:t>
+      </w:r>
+      <w:r>
+        <w:rPr>
+          <w:rFonts w:asciiTheme="minorBidi" w:hAnsiTheme="minorBidi" w:hint="cs"/>
+          <w:sz w:val="24"/>
+          <w:szCs w:val="24"/>
+          <w:rtl/>
+        </w:rPr>
+        <w:t xml:space="preserve"> </w:t>
+      </w:r>
+      <w:r>
+        <w:rPr>
+          <w:rFonts w:asciiTheme="minorBidi" w:hAnsiTheme="minorBidi"/>
+          <w:sz w:val="24"/>
+          <w:szCs w:val="24"/>
+          <w:rtl/>
+        </w:rPr>
+        <w:t xml:space="preserve">הוא מצב המייצג תוכנית לימודים </w:t>
+      </w:r>
+      <w:r>
+        <w:rPr>
+          <w:rFonts w:asciiTheme="minorBidi" w:hAnsiTheme="minorBidi" w:hint="cs"/>
+          <w:sz w:val="24"/>
+          <w:szCs w:val="24"/>
+          <w:rtl/>
+        </w:rPr>
+        <w:t>(</w:t>
+      </w:r>
+      <w:r>
+        <w:rPr>
+          <w:rFonts w:asciiTheme="minorBidi" w:hAnsiTheme="minorBidi"/>
+          <w:sz w:val="24"/>
+          <w:szCs w:val="24"/>
+          <w:rtl/>
+        </w:rPr>
+        <w:t>לאו דווקא שלמה/חוקית</w:t>
+      </w:r>
+      <w:r>
+        <w:rPr>
+          <w:rFonts w:asciiTheme="minorBidi" w:hAnsiTheme="minorBidi" w:hint="cs"/>
+          <w:sz w:val="24"/>
+          <w:szCs w:val="24"/>
+          <w:rtl/>
+        </w:rPr>
+        <w:t>)</w:t>
+      </w:r>
+      <w:r>
+        <w:rPr>
+          <w:rFonts w:asciiTheme="minorBidi" w:hAnsiTheme="minorBidi"/>
+          <w:sz w:val="24"/>
+          <w:szCs w:val="24"/>
+          <w:rtl/>
+        </w:rPr>
+        <w:t>. כל תוכנית לימודים מכילה בתוכה את רשימת הקורסים ששובצו ובאילו סמסטרים נלקחו</w:t>
+      </w:r>
+      <w:r>
+        <w:rPr>
+          <w:rFonts w:asciiTheme="minorBidi" w:hAnsiTheme="minorBidi"/>
+          <w:sz w:val="24"/>
+          <w:szCs w:val="24"/>
+        </w:rPr>
+        <w:t xml:space="preserve">. </w:t>
+      </w:r>
+      <w:r>
+        <w:rPr>
+          <w:rFonts w:asciiTheme="minorBidi" w:hAnsiTheme="minorBidi"/>
+          <w:sz w:val="24"/>
+          <w:szCs w:val="24"/>
+        </w:rPr>
+        <w:br/>
+      </w:r>
+      <m:oMath>
+        <m:r>
+          <w:rPr>
+            <w:rFonts w:ascii="Cambria Math" w:hAnsi="Cambria Math"/>
+            <w:sz w:val="24"/>
+            <w:szCs w:val="24"/>
+          </w:rPr>
+          <m:t>s0</m:t>
+        </m:r>
+        <m:r>
+          <w:rPr>
+            <w:rFonts w:ascii="Cambria Math" w:hAnsi="Cambria Math" w:cs="Cambria Math"/>
+            <w:sz w:val="24"/>
+            <w:szCs w:val="24"/>
+          </w:rPr>
+          <m:t>∈</m:t>
+        </m:r>
+        <m:r>
+          <w:rPr>
+            <w:rFonts w:ascii="Cambria Math" w:hAnsi="Cambria Math"/>
+            <w:sz w:val="24"/>
+            <w:szCs w:val="24"/>
+          </w:rPr>
+          <m:t>S</m:t>
+        </m:r>
+      </m:oMath>
+      <w:r>
+        <w:rPr>
+          <w:rFonts w:asciiTheme="minorBidi" w:hAnsiTheme="minorBidi"/>
+          <w:sz w:val="24"/>
+          <w:szCs w:val="24"/>
+        </w:rPr>
+        <w:t xml:space="preserve"> </w:t>
+      </w:r>
+      <w:r>
+        <w:rPr>
+          <w:rFonts w:asciiTheme="minorBidi" w:hAnsiTheme="minorBidi"/>
+          <w:sz w:val="24"/>
+          <w:szCs w:val="24"/>
+          <w:rtl/>
+        </w:rPr>
+        <w:t>הוא המצב ההתחלתי והוא תוכנית ריקה מקורסים</w:t>
+      </w:r>
+      <w:r>
+        <w:rPr>
+          <w:rFonts w:asciiTheme="minorBidi" w:hAnsiTheme="minorBidi"/>
+          <w:sz w:val="24"/>
+          <w:szCs w:val="24"/>
+        </w:rPr>
+        <w:t xml:space="preserve">. </w:t>
+      </w:r>
+      <w:r>
+        <w:rPr>
+          <w:rFonts w:asciiTheme="minorBidi" w:hAnsiTheme="minorBidi"/>
+          <w:sz w:val="24"/>
+          <w:szCs w:val="24"/>
+        </w:rPr>
+        <w:br/>
+      </w:r>
+      <m:oMath>
+        <m:r>
+          <w:rPr>
+            <w:rFonts w:ascii="Cambria Math" w:hAnsi="Cambria Math"/>
+            <w:sz w:val="24"/>
+            <w:szCs w:val="24"/>
+          </w:rPr>
+          <m:t>G</m:t>
+        </m:r>
+      </m:oMath>
+      <w:r>
+        <w:rPr>
+          <w:rFonts w:asciiTheme="minorBidi" w:hAnsiTheme="minorBidi" w:hint="cs"/>
+          <w:sz w:val="24"/>
+          <w:szCs w:val="24"/>
+          <w:rtl/>
+        </w:rPr>
+        <w:t xml:space="preserve"> </w:t>
+      </w:r>
+      <w:r>
+        <w:rPr>
+          <w:rFonts w:asciiTheme="minorBidi" w:hAnsiTheme="minorBidi"/>
+          <w:sz w:val="24"/>
+          <w:szCs w:val="24"/>
+          <w:rtl/>
+        </w:rPr>
+        <w:t xml:space="preserve">היא קבוצת כל המצבים המקבלים וכל </w:t>
+      </w:r>
+      <m:oMath>
+        <m:r>
+          <w:rPr>
+            <w:rFonts w:ascii="Cambria Math" w:hAnsi="Cambria Math"/>
+            <w:sz w:val="24"/>
+            <w:szCs w:val="24"/>
+          </w:rPr>
+          <m:t xml:space="preserve">g </m:t>
+        </m:r>
+        <m:r>
+          <w:rPr>
+            <w:rFonts w:ascii="Cambria Math" w:hAnsi="Cambria Math" w:cs="Cambria Math"/>
+            <w:sz w:val="24"/>
+            <w:szCs w:val="24"/>
+          </w:rPr>
+          <m:t>∈</m:t>
+        </m:r>
+        <m:r>
+          <w:rPr>
+            <w:rFonts w:ascii="Cambria Math" w:hAnsi="Cambria Math"/>
+            <w:sz w:val="24"/>
+            <w:szCs w:val="24"/>
+          </w:rPr>
+          <m:t xml:space="preserve"> G</m:t>
+        </m:r>
+      </m:oMath>
+      <w:r>
+        <w:rPr>
+          <w:rFonts w:asciiTheme="minorBidi" w:hAnsiTheme="minorBidi"/>
+          <w:sz w:val="24"/>
+          <w:szCs w:val="24"/>
+        </w:rPr>
+        <w:t xml:space="preserve"> </w:t>
+      </w:r>
+      <w:r>
+        <w:rPr>
+          <w:rFonts w:asciiTheme="minorBidi" w:hAnsiTheme="minorBidi"/>
+          <w:sz w:val="24"/>
+          <w:szCs w:val="24"/>
+          <w:rtl/>
+        </w:rPr>
+        <w:t xml:space="preserve">מקיים כי סכום </w:t>
+      </w:r>
+      <w:proofErr w:type="spellStart"/>
+      <w:r>
+        <w:rPr>
+          <w:rFonts w:asciiTheme="minorBidi" w:hAnsiTheme="minorBidi"/>
+          <w:sz w:val="24"/>
+          <w:szCs w:val="24"/>
+          <w:rtl/>
+        </w:rPr>
+        <w:t>הנ</w:t>
+      </w:r>
+      <w:proofErr w:type="spellEnd"/>
+      <w:r>
+        <w:rPr>
+          <w:rFonts w:asciiTheme="minorBidi" w:hAnsiTheme="minorBidi"/>
+          <w:sz w:val="24"/>
+          <w:szCs w:val="24"/>
+        </w:rPr>
+        <w:t>”</w:t>
+      </w:r>
+      <w:r>
+        <w:rPr>
+          <w:rFonts w:asciiTheme="minorBidi" w:hAnsiTheme="minorBidi"/>
+          <w:sz w:val="24"/>
+          <w:szCs w:val="24"/>
+          <w:rtl/>
+        </w:rPr>
+        <w:t>ז של הקורסים ששובצו שווה בדיוק לדרישה במסלול וכן נלקחו כל קורסי החובה</w:t>
+      </w:r>
+      <w:r>
+        <w:rPr>
+          <w:rFonts w:asciiTheme="minorBidi" w:hAnsiTheme="minorBidi" w:hint="cs"/>
+          <w:sz w:val="24"/>
+          <w:szCs w:val="24"/>
+          <w:rtl/>
+        </w:rPr>
+        <w:t>.</w:t>
+      </w:r>
+      <w:r>
+        <w:rPr>
+          <w:rFonts w:asciiTheme="minorBidi" w:hAnsiTheme="minorBidi"/>
+          <w:sz w:val="24"/>
+          <w:szCs w:val="24"/>
+        </w:rPr>
+        <w:br/>
+      </w:r>
+      <m:oMath>
+        <m:r>
+          <w:rPr>
+            <w:rFonts w:ascii="Cambria Math" w:hAnsi="Cambria Math"/>
+            <w:sz w:val="24"/>
+            <w:szCs w:val="24"/>
+          </w:rPr>
+          <m:t>A</m:t>
+        </m:r>
+      </m:oMath>
+      <w:r>
+        <w:rPr>
+          <w:rFonts w:asciiTheme="minorBidi" w:hAnsiTheme="minorBidi"/>
+          <w:sz w:val="24"/>
+          <w:szCs w:val="24"/>
+        </w:rPr>
+        <w:t xml:space="preserve"> </w:t>
+      </w:r>
+      <w:r>
+        <w:rPr>
+          <w:rFonts w:asciiTheme="minorBidi" w:hAnsiTheme="minorBidi"/>
+          <w:sz w:val="24"/>
+          <w:szCs w:val="24"/>
+          <w:rtl/>
+        </w:rPr>
+        <w:t xml:space="preserve">היא קבוצת הפעולות שניתן לבצע על תוכנית לימודים. כל </w:t>
+      </w:r>
+      <m:oMath>
+        <m:r>
+          <w:rPr>
+            <w:rFonts w:ascii="Cambria Math" w:hAnsi="Cambria Math"/>
+            <w:sz w:val="24"/>
+            <w:szCs w:val="24"/>
+          </w:rPr>
+          <m:t>a</m:t>
+        </m:r>
+        <m:r>
+          <w:rPr>
+            <w:rFonts w:ascii="Cambria Math" w:hAnsi="Cambria Math" w:cs="Cambria Math"/>
+            <w:sz w:val="24"/>
+            <w:szCs w:val="24"/>
+          </w:rPr>
+          <m:t>∈</m:t>
+        </m:r>
+        <m:r>
+          <w:rPr>
+            <w:rFonts w:ascii="Cambria Math" w:hAnsi="Cambria Math"/>
+            <w:sz w:val="24"/>
+            <w:szCs w:val="24"/>
+          </w:rPr>
+          <m:t>A</m:t>
+        </m:r>
+      </m:oMath>
+      <w:r>
+        <w:rPr>
+          <w:rFonts w:asciiTheme="minorBidi" w:hAnsiTheme="minorBidi"/>
+          <w:sz w:val="24"/>
+          <w:szCs w:val="24"/>
+        </w:rPr>
+        <w:t xml:space="preserve"> </w:t>
+      </w:r>
+      <w:r>
+        <w:rPr>
+          <w:rFonts w:asciiTheme="minorBidi" w:hAnsiTheme="minorBidi"/>
+          <w:sz w:val="24"/>
+          <w:szCs w:val="24"/>
+          <w:rtl/>
+        </w:rPr>
+        <w:t>היא פעולה המוסיפה קורס מסוים לתוכנית לימודים</w:t>
+      </w:r>
+      <w:r>
+        <w:rPr>
+          <w:rFonts w:asciiTheme="minorBidi" w:hAnsiTheme="minorBidi"/>
+          <w:sz w:val="24"/>
+          <w:szCs w:val="24"/>
+        </w:rPr>
+        <w:t xml:space="preserve">. </w:t>
+      </w:r>
+      <w:r>
+        <w:rPr>
+          <w:rFonts w:asciiTheme="minorBidi" w:hAnsiTheme="minorBidi"/>
+          <w:sz w:val="24"/>
+          <w:szCs w:val="24"/>
+        </w:rPr>
+        <w:br/>
+      </w:r>
+      <m:oMath>
+        <m:r>
+          <w:rPr>
+            <w:rFonts w:ascii="Cambria Math" w:hAnsi="Cambria Math"/>
+            <w:sz w:val="24"/>
+            <w:szCs w:val="24"/>
+          </w:rPr>
+          <m:t xml:space="preserve">F:D→S </m:t>
+        </m:r>
+      </m:oMath>
+      <w:r>
+        <w:rPr>
+          <w:rFonts w:asciiTheme="minorBidi" w:hAnsiTheme="minorBidi" w:hint="cs"/>
+          <w:sz w:val="24"/>
+          <w:szCs w:val="24"/>
+          <w:rtl/>
+        </w:rPr>
+        <w:t xml:space="preserve"> </w:t>
+      </w:r>
+      <w:r>
+        <w:rPr>
+          <w:rFonts w:asciiTheme="minorBidi" w:hAnsiTheme="minorBidi"/>
+          <w:sz w:val="24"/>
+          <w:szCs w:val="24"/>
+          <w:rtl/>
+        </w:rPr>
+        <w:t xml:space="preserve">היא פונקציית המעברים כאשר </w:t>
+      </w:r>
+      <m:oMath>
+        <m:r>
+          <w:rPr>
+            <w:rFonts w:ascii="Cambria Math" w:hAnsi="Cambria Math"/>
+            <w:sz w:val="24"/>
+            <w:szCs w:val="24"/>
+          </w:rPr>
+          <m:t>D</m:t>
+        </m:r>
+        <m:r>
+          <w:rPr>
+            <w:rFonts w:ascii="Cambria Math" w:hAnsi="Cambria Math" w:cs="Cambria Math"/>
+            <w:sz w:val="24"/>
+            <w:szCs w:val="24"/>
+          </w:rPr>
+          <m:t>⊆</m:t>
+        </m:r>
+        <m:r>
+          <w:rPr>
+            <w:rFonts w:ascii="Cambria Math" w:hAnsi="Cambria Math"/>
+            <w:sz w:val="24"/>
+            <w:szCs w:val="24"/>
+          </w:rPr>
+          <m:t>S</m:t>
+        </m:r>
+        <m:r>
+          <w:rPr>
+            <w:rFonts w:ascii="Cambria Math" w:hAnsi="Cambria Math" w:cs="Arial"/>
+            <w:sz w:val="24"/>
+            <w:szCs w:val="24"/>
+          </w:rPr>
+          <m:t>×</m:t>
+        </m:r>
+        <m:r>
+          <w:rPr>
+            <w:rFonts w:ascii="Cambria Math" w:hAnsi="Cambria Math"/>
+            <w:sz w:val="24"/>
+            <w:szCs w:val="24"/>
+          </w:rPr>
+          <m:t xml:space="preserve">A </m:t>
+        </m:r>
+      </m:oMath>
+      <w:r>
+        <w:rPr>
+          <w:rFonts w:asciiTheme="minorBidi" w:hAnsiTheme="minorBidi" w:hint="cs"/>
+          <w:sz w:val="24"/>
+          <w:szCs w:val="24"/>
+          <w:rtl/>
+        </w:rPr>
+        <w:t xml:space="preserve"> </w:t>
+      </w:r>
+      <w:r>
+        <w:rPr>
+          <w:rFonts w:asciiTheme="minorBidi" w:hAnsiTheme="minorBidi"/>
+          <w:sz w:val="24"/>
+          <w:szCs w:val="24"/>
+          <w:rtl/>
+        </w:rPr>
+        <w:t xml:space="preserve">ומכיל את כל הזוגות </w:t>
+      </w:r>
+      <m:oMath>
+        <m:d>
+          <m:dPr>
+            <m:ctrlPr>
+              <w:rPr>
+                <w:rFonts w:ascii="Cambria Math" w:hAnsi="Cambria Math"/>
+                <w:i/>
+                <w:sz w:val="24"/>
+                <w:szCs w:val="24"/>
+              </w:rPr>
+            </m:ctrlPr>
+          </m:dPr>
+          <m:e>
+            <m:r>
+              <w:rPr>
+                <w:rFonts w:ascii="Cambria Math" w:hAnsi="Cambria Math"/>
+                <w:sz w:val="24"/>
+                <w:szCs w:val="24"/>
+              </w:rPr>
+              <m:t>s,a</m:t>
+            </m:r>
+          </m:e>
+        </m:d>
+      </m:oMath>
+      <w:r>
+        <w:rPr>
+          <w:rFonts w:asciiTheme="minorBidi" w:hAnsiTheme="minorBidi"/>
+          <w:sz w:val="24"/>
+          <w:szCs w:val="24"/>
+          <w:rtl/>
+        </w:rPr>
+        <w:br/>
+      </w:r>
+      <w:r>
+        <w:rPr>
+          <w:rFonts w:asciiTheme="minorBidi" w:hAnsiTheme="minorBidi"/>
+          <w:sz w:val="24"/>
+          <w:szCs w:val="24"/>
+          <w:rtl/>
+        </w:rPr>
+        <w:t xml:space="preserve">כך שניתן לבצע את הפעולה </w:t>
+      </w:r>
+      <m:oMath>
+        <m:r>
+          <w:rPr>
+            <w:rFonts w:ascii="Cambria Math" w:hAnsi="Cambria Math"/>
+            <w:sz w:val="24"/>
+            <w:szCs w:val="24"/>
+          </w:rPr>
+          <m:t>a</m:t>
+        </m:r>
+      </m:oMath>
+      <w:r>
+        <w:rPr>
+          <w:rFonts w:asciiTheme="minorBidi" w:hAnsiTheme="minorBidi"/>
+          <w:sz w:val="24"/>
+          <w:szCs w:val="24"/>
+        </w:rPr>
+        <w:t xml:space="preserve"> </w:t>
+      </w:r>
+      <w:r>
+        <w:rPr>
+          <w:rFonts w:asciiTheme="minorBidi" w:hAnsiTheme="minorBidi"/>
+          <w:sz w:val="24"/>
+          <w:szCs w:val="24"/>
+          <w:rtl/>
+        </w:rPr>
+        <w:t xml:space="preserve">על המצב </w:t>
+      </w:r>
+      <m:oMath>
+        <m:r>
+          <w:rPr>
+            <w:rFonts w:ascii="Cambria Math" w:hAnsi="Cambria Math"/>
+            <w:sz w:val="24"/>
+            <w:szCs w:val="24"/>
+          </w:rPr>
+          <m:t>s</m:t>
+        </m:r>
+      </m:oMath>
+      <w:r>
+        <w:rPr>
+          <w:rFonts w:asciiTheme="minorBidi" w:hAnsiTheme="minorBidi"/>
+          <w:sz w:val="24"/>
+          <w:szCs w:val="24"/>
+        </w:rPr>
+        <w:t xml:space="preserve"> </w:t>
+      </w:r>
+      <w:r>
+        <w:rPr>
+          <w:rFonts w:asciiTheme="minorBidi" w:hAnsiTheme="minorBidi"/>
+          <w:sz w:val="24"/>
+          <w:szCs w:val="24"/>
+          <w:rtl/>
+        </w:rPr>
+        <w:t xml:space="preserve">בצורה חוקית - תוך התחשבות בקורסי קדם, מידת העומס בסמסטר, הסמסטר בו הקורס נלמד, הימנעות מבחירה כפולה של קורסים, מבלי לחרוג מכמות </w:t>
+      </w:r>
+      <w:proofErr w:type="spellStart"/>
+      <w:r>
+        <w:rPr>
+          <w:rFonts w:asciiTheme="minorBidi" w:hAnsiTheme="minorBidi"/>
+          <w:sz w:val="24"/>
+          <w:szCs w:val="24"/>
+          <w:rtl/>
+        </w:rPr>
+        <w:t>הנ</w:t>
+      </w:r>
+      <w:proofErr w:type="spellEnd"/>
+      <w:r>
+        <w:rPr>
+          <w:rFonts w:asciiTheme="minorBidi" w:hAnsiTheme="minorBidi"/>
+          <w:sz w:val="24"/>
+          <w:szCs w:val="24"/>
+        </w:rPr>
+        <w:t>”</w:t>
+      </w:r>
+      <w:r>
+        <w:rPr>
+          <w:rFonts w:asciiTheme="minorBidi" w:hAnsiTheme="minorBidi"/>
+          <w:sz w:val="24"/>
+          <w:szCs w:val="24"/>
+          <w:rtl/>
+        </w:rPr>
+        <w:t>ז הדרושים במסלול</w:t>
+      </w:r>
+      <w:r>
+        <w:rPr>
+          <w:rFonts w:asciiTheme="minorBidi" w:hAnsiTheme="minorBidi"/>
+          <w:sz w:val="24"/>
+          <w:szCs w:val="24"/>
+        </w:rPr>
+        <w:t>.</w:t>
+      </w:r>
+      <w:r>
+        <w:rPr>
+          <w:rFonts w:asciiTheme="minorBidi" w:hAnsiTheme="minorBidi" w:hint="cs"/>
+          <w:sz w:val="24"/>
+          <w:szCs w:val="24"/>
+          <w:rtl/>
+        </w:rPr>
+        <w:t xml:space="preserve"> בפרט המצבים המקבלים יקיימו חוקיות זו.</w:t>
+      </w:r>
+      <w:r>
+        <w:rPr>
+          <w:rFonts w:asciiTheme="minorBidi" w:hAnsiTheme="minorBidi"/>
+          <w:sz w:val="24"/>
+          <w:szCs w:val="24"/>
+          <w:rtl/>
+        </w:rPr>
+        <w:br/>
+      </w:r>
+      <m:oMath>
+        <m:r>
+          <w:rPr>
+            <w:rFonts w:ascii="Cambria Math" w:hAnsi="Cambria Math"/>
+            <w:sz w:val="24"/>
+            <w:szCs w:val="24"/>
+          </w:rPr>
+          <m:t>C</m:t>
+        </m:r>
+        <m:r>
+          <w:rPr>
+            <w:rFonts w:ascii="Cambria Math" w:hAnsi="Cambria Math"/>
+            <w:sz w:val="24"/>
+            <w:szCs w:val="24"/>
+          </w:rPr>
+          <m:t>:A</m:t>
+        </m:r>
+        <m:r>
+          <m:rPr>
+            <m:sty m:val="p"/>
+          </m:rPr>
+          <w:rPr>
+            <w:rFonts w:ascii="Cambria Math" w:hAnsi="Cambria Math"/>
+            <w:sz w:val="24"/>
+            <w:szCs w:val="24"/>
+          </w:rPr>
+          <m:t>→</m:t>
+        </m:r>
+        <m:r>
+          <m:rPr>
+            <m:scr m:val="double-struck"/>
+            <m:sty m:val="p"/>
+          </m:rPr>
+          <w:rPr>
+            <w:rFonts w:ascii="Cambria Math" w:hAnsi="Cambria Math"/>
+            <w:sz w:val="24"/>
+            <w:szCs w:val="24"/>
+          </w:rPr>
+          <m:t>R</m:t>
+        </m:r>
+        <m:r>
+          <w:rPr>
+            <w:rFonts w:ascii="Cambria Math" w:eastAsiaTheme="minorEastAsia" w:hAnsi="Cambria Math"/>
+            <w:sz w:val="24"/>
+            <w:szCs w:val="24"/>
+          </w:rPr>
+          <m:t xml:space="preserve"> </m:t>
+        </m:r>
+      </m:oMath>
+      <w:r>
+        <w:rPr>
+          <w:rFonts w:asciiTheme="minorBidi" w:eastAsiaTheme="minorEastAsia" w:hAnsiTheme="minorBidi" w:hint="cs"/>
+          <w:sz w:val="24"/>
+          <w:szCs w:val="24"/>
+          <w:rtl/>
+        </w:rPr>
+        <w:t xml:space="preserve"> </w:t>
+      </w:r>
+      <w:r>
+        <w:rPr>
+          <w:rFonts w:asciiTheme="minorBidi" w:hAnsiTheme="minorBidi" w:hint="cs"/>
+          <w:sz w:val="24"/>
+          <w:szCs w:val="24"/>
+          <w:rtl/>
+        </w:rPr>
+        <w:t xml:space="preserve">היא פונקציית המחיר, כך ש- </w:t>
+      </w:r>
+      <m:oMath>
+        <m:r>
+          <w:rPr>
+            <w:rFonts w:ascii="Cambria Math" w:hAnsi="Cambria Math"/>
+            <w:sz w:val="24"/>
+            <w:szCs w:val="24"/>
+          </w:rPr>
+          <m:t>C</m:t>
+        </m:r>
+        <m:d>
+          <m:dPr>
+            <m:ctrlPr>
+              <w:rPr>
+                <w:rFonts w:ascii="Cambria Math" w:hAnsi="Cambria Math"/>
+                <w:i/>
+                <w:sz w:val="24"/>
+                <w:szCs w:val="24"/>
+              </w:rPr>
+            </m:ctrlPr>
+          </m:dPr>
+          <m:e>
+            <m:r>
+              <w:rPr>
+                <w:rFonts w:ascii="Cambria Math" w:hAnsi="Cambria Math"/>
+                <w:sz w:val="24"/>
+                <w:szCs w:val="24"/>
+              </w:rPr>
+              <m:t>a</m:t>
+            </m:r>
+          </m:e>
+        </m:d>
+        <m:r>
+          <w:rPr>
+            <w:rFonts w:ascii="Cambria Math" w:hAnsi="Cambria Math"/>
+            <w:sz w:val="24"/>
+            <w:szCs w:val="24"/>
+          </w:rPr>
+          <m:t>≔</m:t>
+        </m:r>
+        <m:d>
+          <m:dPr>
+            <m:ctrlPr>
+              <w:rPr>
+                <w:rFonts w:ascii="Cambria Math" w:hAnsi="Cambria Math"/>
+                <w:i/>
+                <w:sz w:val="24"/>
+                <w:szCs w:val="24"/>
+              </w:rPr>
+            </m:ctrlPr>
+          </m:dPr>
+          <m:e>
+            <m:r>
+              <w:rPr>
+                <w:rFonts w:ascii="Cambria Math" w:hAnsi="Cambria Math"/>
+                <w:sz w:val="24"/>
+                <w:szCs w:val="24"/>
+              </w:rPr>
+              <m:t>100-</m:t>
+            </m:r>
+            <m:r>
+              <w:rPr>
+                <w:rFonts w:ascii="Cambria Math" w:hAnsi="Cambria Math"/>
+                <w:sz w:val="24"/>
+                <w:szCs w:val="24"/>
+              </w:rPr>
+              <m:t>a.avg</m:t>
+            </m:r>
+          </m:e>
+        </m:d>
+        <m:r>
+          <w:rPr>
+            <w:rFonts w:ascii="Cambria Math" w:hAnsi="Cambria Math"/>
+            <w:sz w:val="24"/>
+            <w:szCs w:val="24"/>
+          </w:rPr>
+          <m:t>*</m:t>
+        </m:r>
+        <m:f>
+          <m:fPr>
+            <m:ctrlPr>
+              <w:rPr>
+                <w:rFonts w:ascii="Cambria Math" w:hAnsi="Cambria Math"/>
+                <w:i/>
+                <w:sz w:val="24"/>
+                <w:szCs w:val="24"/>
+              </w:rPr>
+            </m:ctrlPr>
+          </m:fPr>
+          <m:num>
+            <m:r>
+              <w:rPr>
+                <w:rFonts w:ascii="Cambria Math" w:hAnsi="Cambria Math"/>
+                <w:sz w:val="24"/>
+                <w:szCs w:val="24"/>
+              </w:rPr>
+              <m:t>a.points</m:t>
+            </m:r>
+          </m:num>
+          <m:den>
+            <m:r>
+              <w:rPr>
+                <w:rFonts w:ascii="Cambria Math" w:hAnsi="Cambria Math"/>
+                <w:sz w:val="24"/>
+                <w:szCs w:val="24"/>
+              </w:rPr>
+              <m:t>degree_target_points</m:t>
+            </m:r>
+          </m:den>
+        </m:f>
+      </m:oMath>
+      <w:r>
+        <w:rPr>
+          <w:rFonts w:asciiTheme="minorBidi" w:eastAsiaTheme="minorEastAsia" w:hAnsiTheme="minorBidi"/>
+          <w:sz w:val="24"/>
+          <w:szCs w:val="24"/>
+        </w:rPr>
+        <w:t xml:space="preserve"> </w:t>
+      </w:r>
+      <w:r>
+        <w:rPr>
+          <w:rFonts w:asciiTheme="minorBidi" w:eastAsiaTheme="minorEastAsia" w:hAnsiTheme="minorBidi" w:hint="cs"/>
+          <w:sz w:val="24"/>
+          <w:szCs w:val="24"/>
+          <w:rtl/>
+        </w:rPr>
+        <w:t>כלומר, המחיר של הוספת קורס, הינו כמות הנקודות שהתוכנית מפסידה מהממוצע הכולל, בלקיחת הקורס.</w:t>
+      </w:r>
+      <w:r>
+        <w:rPr>
+          <w:rFonts w:asciiTheme="minorBidi" w:eastAsiaTheme="minorEastAsia" w:hAnsiTheme="minorBidi"/>
+          <w:sz w:val="24"/>
+          <w:szCs w:val="24"/>
+          <w:rtl/>
+        </w:rPr>
+        <w:br/>
+      </w:r>
+      <w:r>
+        <w:rPr>
+          <w:rFonts w:asciiTheme="minorBidi" w:eastAsiaTheme="minorEastAsia" w:hAnsiTheme="minorBidi"/>
+          <w:sz w:val="24"/>
+          <w:szCs w:val="24"/>
+          <w:rtl/>
+        </w:rPr>
+        <w:br/>
+      </w:r>
+    </w:p>
+    <w:p>
+      <w:pPr>
+        <w:pStyle w:val="a9"/>
         <w:bidi/>
         <w:spacing w:line="360" w:lineRule="auto"/>
-        <w:rPr>
-          <w:rFonts w:asciiTheme="minorBidi" w:hAnsiTheme="minorBidi"/>
-          <w:sz w:val="24"/>
-          <w:szCs w:val="24"/>
-        </w:rPr>
-      </w:pPr>
-    </w:p>
-    <w:p>
-      <w:pPr>
+        <w:ind w:left="360"/>
+        <w:rPr>
+          <w:rFonts w:asciiTheme="minorBidi" w:hAnsiTheme="minorBidi" w:hint="cs"/>
+          <w:sz w:val="24"/>
+          <w:szCs w:val="24"/>
+        </w:rPr>
+      </w:pPr>
+    </w:p>
+    <w:p>
+      <w:pPr>
+        <w:pStyle w:val="a9"/>
         <w:bidi/>
         <w:spacing w:line="360" w:lineRule="auto"/>
-        <w:rPr>
-          <w:rFonts w:asciiTheme="minorBidi" w:hAnsiTheme="minorBidi"/>
+        <w:ind w:left="360"/>
+        <w:rPr>
+          <w:rFonts w:asciiTheme="minorBidi" w:hAnsiTheme="minorBidi" w:hint="cs"/>
           <w:sz w:val="24"/>
           <w:szCs w:val="24"/>
         </w:rPr>
@@ -2551,18 +3599,7 @@
         <w:bidi/>
         <w:spacing w:line="360" w:lineRule="auto"/>
         <w:rPr>
-          <w:rFonts w:asciiTheme="minorBidi" w:hAnsiTheme="minorBidi"/>
-          <w:sz w:val="24"/>
-          <w:szCs w:val="24"/>
-        </w:rPr>
-      </w:pPr>
-    </w:p>
-    <w:p>
-      <w:pPr>
-        <w:bidi/>
-        <w:spacing w:line="360" w:lineRule="auto"/>
-        <w:rPr>
-          <w:rFonts w:asciiTheme="minorBidi" w:hAnsiTheme="minorBidi"/>
+          <w:rFonts w:asciiTheme="minorBidi" w:hAnsiTheme="minorBidi" w:hint="cs"/>
           <w:sz w:val="24"/>
           <w:szCs w:val="24"/>
         </w:rPr>
@@ -2744,6 +3781,90 @@
       <w:proofErr w:type="spellEnd"/>
       <w:r>
         <w:t xml:space="preserve"> Xing, Student Member, IEEE, and Mihaela van der Schaar, Fellow, IEEE</w:t>
+      </w:r>
+    </w:p>
+  </w:footnote>
+  <w:footnote w:id="2">
+    <w:p>
+      <w:pPr>
+        <w:pStyle w:val="af3"/>
+      </w:pPr>
+      <w:r>
+        <w:rPr>
+          <w:rStyle w:val="af5"/>
+        </w:rPr>
+        <w:footnoteRef/>
+      </w:r>
+      <w:r>
+        <w:t xml:space="preserve"> </w:t>
+      </w:r>
+      <w:r>
+        <w:t>Personalized Course Sequence Recommendations</w:t>
+      </w:r>
+      <w:r>
+        <w:rPr>
+          <w:rFonts w:hint="cs"/>
+          <w:rtl/>
+        </w:rPr>
+        <w:t xml:space="preserve"> </w:t>
+      </w:r>
+      <w:r>
+        <w:t xml:space="preserve">- </w:t>
+      </w:r>
+      <w:r>
+        <w:t xml:space="preserve">Jie Xu, Member, IEEE, </w:t>
+      </w:r>
+      <w:proofErr w:type="spellStart"/>
+      <w:r>
+        <w:t>Tianwei</w:t>
+      </w:r>
+      <w:proofErr w:type="spellEnd"/>
+      <w:r>
+        <w:t xml:space="preserve"> Xing, Student Member, IEEE, and Mihaela van der Schaar, Fellow, IEEE</w:t>
+      </w:r>
+    </w:p>
+    <w:p>
+      <w:pPr>
+        <w:pStyle w:val="af3"/>
+        <w:rPr>
+          <w:rFonts w:hint="cs"/>
+          <w:rtl/>
+        </w:rPr>
+      </w:pPr>
+    </w:p>
+  </w:footnote>
+  <w:footnote w:id="3">
+    <w:p>
+      <w:pPr>
+        <w:pStyle w:val="af3"/>
+        <w:rPr>
+          <w:rFonts w:hint="cs"/>
+          <w:rtl/>
+        </w:rPr>
+      </w:pPr>
+      <w:r>
+        <w:rPr>
+          <w:rStyle w:val="af5"/>
+        </w:rPr>
+        <w:footnoteRef/>
+      </w:r>
+      <w:r>
+        <w:t xml:space="preserve"> </w:t>
+      </w:r>
+      <w:r>
+        <w:t>Course Sequence Recommendation with Course Difficulty Index</w:t>
+      </w:r>
+      <w:r>
+        <w:t xml:space="preserve"> </w:t>
+      </w:r>
+      <w:r>
+        <w:t>Using Subset Sum Approximation Algorithms</w:t>
+      </w:r>
+      <w:r>
+        <w:t xml:space="preserve"> - </w:t>
+      </w:r>
+      <w:r>
+        <w:t>M. Premalatha, V. Viswanathan</w:t>
       </w:r>
     </w:p>
   </w:footnote>

</xml_diff>

<commit_message>
change min max points in semester to DegreeLoad
</commit_message>
<xml_diff>
--- a/Report.docx
+++ b/Report.docx
@@ -1389,18 +1389,41 @@
         </w:rPr>
         <w:t>בעזרת אלגוריתמי חיפוש שונים הנלמדו בקורס.</w:t>
       </w:r>
+      <w:r>
+        <w:rPr>
+          <w:rFonts w:asciiTheme="minorBidi" w:eastAsiaTheme="minorEastAsia" w:hAnsiTheme="minorBidi" w:hint="cs"/>
+          <w:sz w:val="24"/>
+          <w:szCs w:val="24"/>
+          <w:rtl/>
+        </w:rPr>
+        <w:t xml:space="preserve"> בפרט, תכננו להשתמש באלגוריתמים </w:t>
+      </w:r>
+      <w:r>
+        <w:rPr>
+          <w:rFonts w:asciiTheme="minorBidi" w:eastAsiaTheme="minorEastAsia" w:hAnsiTheme="minorBidi"/>
+          <w:sz w:val="24"/>
+          <w:szCs w:val="24"/>
+        </w:rPr>
+        <w:t>Stochastic Beam Search, Simulated Annealing, Hill Climbing</w:t>
+      </w:r>
+      <w:r>
+        <w:rPr>
+          <w:rFonts w:asciiTheme="minorBidi" w:eastAsiaTheme="minorEastAsia" w:hAnsiTheme="minorBidi" w:hint="cs"/>
+          <w:sz w:val="24"/>
+          <w:szCs w:val="24"/>
+          <w:rtl/>
+        </w:rPr>
+        <w:t>.</w:t>
+      </w:r>
     </w:p>
     <w:p>
       <w:pPr>
         <w:pStyle w:val="a9"/>
-        <w:numPr>
-          <w:ilvl w:val="0"/>
-          <w:numId w:val="4"/>
-        </w:numPr>
         <w:bidi/>
         <w:spacing w:line="360" w:lineRule="auto"/>
-        <w:rPr>
-          <w:rFonts w:asciiTheme="minorBidi" w:eastAsiaTheme="minorEastAsia" w:hAnsiTheme="minorBidi"/>
+        <w:ind w:left="1440"/>
+        <w:rPr>
+          <w:rFonts w:asciiTheme="minorBidi" w:eastAsiaTheme="minorEastAsia" w:hAnsiTheme="minorBidi" w:hint="cs"/>
           <w:sz w:val="24"/>
           <w:szCs w:val="24"/>
           <w:rtl/>
@@ -1437,18 +1460,6 @@
         <w:spacing w:line="360" w:lineRule="auto"/>
         <w:rPr>
           <w:rFonts w:asciiTheme="minorBidi" w:eastAsiaTheme="minorEastAsia" w:hAnsiTheme="minorBidi"/>
-          <w:sz w:val="24"/>
-          <w:szCs w:val="24"/>
-          <w:rtl/>
-        </w:rPr>
-      </w:pPr>
-    </w:p>
-    <w:p>
-      <w:pPr>
-        <w:bidi/>
-        <w:spacing w:line="360" w:lineRule="auto"/>
-        <w:rPr>
-          <w:rFonts w:asciiTheme="minorBidi" w:eastAsiaTheme="minorEastAsia" w:hAnsiTheme="minorBidi" w:hint="cs"/>
           <w:sz w:val="24"/>
           <w:szCs w:val="24"/>
         </w:rPr>
@@ -2429,7 +2440,7 @@
         <w:bidi/>
         <w:spacing w:line="360" w:lineRule="auto"/>
         <w:rPr>
-          <w:rFonts w:asciiTheme="minorBidi" w:hAnsiTheme="minorBidi" w:hint="cs"/>
+          <w:rFonts w:asciiTheme="minorBidi" w:hAnsiTheme="minorBidi"/>
           <w:sz w:val="24"/>
           <w:szCs w:val="24"/>
           <w:rtl/>
@@ -2576,6 +2587,7 @@
           <w:rFonts w:asciiTheme="minorBidi" w:hAnsiTheme="minorBidi"/>
           <w:sz w:val="24"/>
           <w:szCs w:val="24"/>
+          <w:rtl/>
         </w:rPr>
       </w:pPr>
       <w:r>
@@ -2641,6 +2653,15 @@
       </w:r>
       <w:r>
         <w:rPr>
+          <w:rFonts w:asciiTheme="minorBidi" w:hAnsiTheme="minorBidi"/>
+          <w:sz w:val="24"/>
+          <w:szCs w:val="24"/>
+          <w:rtl/>
+        </w:rPr>
+        <w:br/>
+      </w:r>
+      <w:r>
+        <w:rPr>
           <w:rFonts w:asciiTheme="minorBidi" w:hAnsiTheme="minorBidi" w:hint="cs"/>
           <w:b/>
           <w:bCs/>
@@ -2649,19 +2670,7 @@
           <w:u w:val="single"/>
           <w:rtl/>
         </w:rPr>
-        <w:t xml:space="preserve">חיפוש בגרף </w:t>
-      </w:r>
-      <w:r>
-        <w:rPr>
-          <w:rFonts w:asciiTheme="minorBidi" w:hAnsiTheme="minorBidi"/>
-          <w:b/>
-          <w:bCs/>
-          <w:sz w:val="24"/>
-          <w:szCs w:val="24"/>
-          <w:u w:val="single"/>
-          <w:rtl/>
-        </w:rPr>
-        <w:t>–</w:t>
+        <w:t>חיפוש בגרף</w:t>
       </w:r>
       <w:r>
         <w:rPr>
@@ -2680,14 +2689,6 @@
           <w:rtl/>
         </w:rPr>
         <w:br/>
-      </w:r>
-      <w:r>
-        <w:rPr>
-          <w:rFonts w:asciiTheme="minorBidi" w:hAnsiTheme="minorBidi"/>
-          <w:sz w:val="24"/>
-          <w:szCs w:val="24"/>
-          <w:rtl/>
-        </w:rPr>
         <w:t>נגדיר את הבעיה בצורה פורמלית</w:t>
       </w:r>
       <w:r>
@@ -2728,7 +2729,47 @@
                 <w:sz w:val="24"/>
                 <w:szCs w:val="24"/>
               </w:rPr>
-              <m:t>S,s0,G,A,F,C</m:t>
+              <m:t>S,</m:t>
+            </m:r>
+            <m:sSub>
+              <m:sSubPr>
+                <m:ctrlPr>
+                  <w:rPr>
+                    <w:rFonts w:ascii="Cambria Math" w:hAnsi="Cambria Math"/>
+                    <w:i/>
+                    <w:sz w:val="24"/>
+                    <w:szCs w:val="24"/>
+                  </w:rPr>
+                </m:ctrlPr>
+              </m:sSubPr>
+              <m:e>
+                <m:r>
+                  <w:rPr>
+                    <w:rFonts w:ascii="Cambria Math" w:hAnsi="Cambria Math"/>
+                    <w:sz w:val="24"/>
+                    <w:szCs w:val="24"/>
+                  </w:rPr>
+                  <m:t>s</m:t>
+                </m:r>
+              </m:e>
+              <m:sub>
+                <m:r>
+                  <w:rPr>
+                    <w:rFonts w:ascii="Cambria Math" w:hAnsi="Cambria Math"/>
+                    <w:sz w:val="24"/>
+                    <w:szCs w:val="24"/>
+                  </w:rPr>
+                  <m:t>0</m:t>
+                </m:r>
+              </m:sub>
+            </m:sSub>
+            <m:r>
+              <w:rPr>
+                <w:rFonts w:ascii="Cambria Math" w:hAnsi="Cambria Math"/>
+                <w:sz w:val="24"/>
+                <w:szCs w:val="24"/>
+              </w:rPr>
+              <m:t>,G,A,F,C</m:t>
             </m:r>
           </m:e>
         </m:d>
@@ -2846,14 +2887,38 @@
         <w:br/>
       </w:r>
       <m:oMath>
-        <m:r>
-          <w:rPr>
-            <w:rFonts w:ascii="Cambria Math" w:hAnsi="Cambria Math"/>
-            <w:sz w:val="24"/>
-            <w:szCs w:val="24"/>
-          </w:rPr>
-          <m:t>s0</m:t>
-        </m:r>
+        <m:sSub>
+          <m:sSubPr>
+            <m:ctrlPr>
+              <w:rPr>
+                <w:rFonts w:ascii="Cambria Math" w:hAnsi="Cambria Math"/>
+                <w:i/>
+                <w:sz w:val="24"/>
+                <w:szCs w:val="24"/>
+              </w:rPr>
+            </m:ctrlPr>
+          </m:sSubPr>
+          <m:e>
+            <m:r>
+              <w:rPr>
+                <w:rFonts w:ascii="Cambria Math" w:hAnsi="Cambria Math"/>
+                <w:sz w:val="24"/>
+                <w:szCs w:val="24"/>
+              </w:rPr>
+              <m:t>s</m:t>
+            </m:r>
+          </m:e>
+          <m:sub>
+            <m:r>
+              <w:rPr>
+                <w:rFonts w:ascii="Cambria Math" w:hAnsi="Cambria Math"/>
+                <w:sz w:val="24"/>
+                <w:szCs w:val="24"/>
+              </w:rPr>
+              <m:t>0</m:t>
+            </m:r>
+          </m:sub>
+        </m:sSub>
         <m:r>
           <w:rPr>
             <w:rFonts w:ascii="Cambria Math" w:hAnsi="Cambria Math" w:cs="Cambria Math"/>
@@ -3113,7 +3178,7 @@
             <w:sz w:val="24"/>
             <w:szCs w:val="24"/>
           </w:rPr>
-          <m:t xml:space="preserve">F:D→S </m:t>
+          <m:t>F:D→S</m:t>
         </m:r>
       </m:oMath>
       <w:r>
@@ -3351,26 +3416,7 @@
             <w:sz w:val="24"/>
             <w:szCs w:val="24"/>
           </w:rPr>
-          <m:t>C</m:t>
-        </m:r>
-        <m:r>
-          <w:rPr>
-            <w:rFonts w:ascii="Cambria Math" w:hAnsi="Cambria Math"/>
-            <w:sz w:val="24"/>
-            <w:szCs w:val="24"/>
-          </w:rPr>
-          <m:t>:A</m:t>
-        </m:r>
-        <m:r>
-          <m:rPr>
-            <m:sty m:val="p"/>
-          </m:rPr>
-          <w:rPr>
-            <w:rFonts w:ascii="Cambria Math" w:hAnsi="Cambria Math"/>
-            <w:sz w:val="24"/>
-            <w:szCs w:val="24"/>
-          </w:rPr>
-          <m:t>→</m:t>
+          <m:t>C:A</m:t>
         </m:r>
         <m:r>
           <m:rPr>
@@ -3382,15 +3428,7 @@
             <w:sz w:val="24"/>
             <w:szCs w:val="24"/>
           </w:rPr>
-          <m:t>R</m:t>
-        </m:r>
-        <m:r>
-          <w:rPr>
-            <w:rFonts w:ascii="Cambria Math" w:eastAsiaTheme="minorEastAsia" w:hAnsi="Cambria Math"/>
-            <w:sz w:val="24"/>
-            <w:szCs w:val="24"/>
-          </w:rPr>
-          <m:t xml:space="preserve"> </m:t>
+          <m:t>→R</m:t>
         </m:r>
       </m:oMath>
       <w:r>
@@ -3468,15 +3506,7 @@
                 <w:sz w:val="24"/>
                 <w:szCs w:val="24"/>
               </w:rPr>
-              <m:t>100-</m:t>
-            </m:r>
-            <m:r>
-              <w:rPr>
-                <w:rFonts w:ascii="Cambria Math" w:hAnsi="Cambria Math"/>
-                <w:sz w:val="24"/>
-                <w:szCs w:val="24"/>
-              </w:rPr>
-              <m:t>a.avg</m:t>
+              <m:t>100-a.avg</m:t>
             </m:r>
           </m:e>
         </m:d>
@@ -3540,6 +3570,126 @@
       </w:r>
       <w:r>
         <w:rPr>
+          <w:rFonts w:asciiTheme="minorBidi" w:hAnsiTheme="minorBidi"/>
+          <w:sz w:val="24"/>
+          <w:szCs w:val="24"/>
+          <w:rtl/>
+        </w:rPr>
+        <w:br/>
+      </w:r>
+    </w:p>
+    <w:p>
+      <w:pPr>
+        <w:bidi/>
+        <w:spacing w:line="360" w:lineRule="auto"/>
+        <w:ind w:left="360"/>
+        <w:rPr>
+          <w:rFonts w:asciiTheme="minorBidi" w:hAnsiTheme="minorBidi"/>
+          <w:sz w:val="24"/>
+          <w:szCs w:val="24"/>
+        </w:rPr>
+      </w:pPr>
+      <w:r>
+        <w:rPr>
+          <w:rFonts w:asciiTheme="minorBidi" w:hAnsiTheme="minorBidi" w:hint="cs"/>
+          <w:b/>
+          <w:bCs/>
+          <w:sz w:val="24"/>
+          <w:szCs w:val="24"/>
+          <w:u w:val="single"/>
+          <w:rtl/>
+        </w:rPr>
+        <w:t xml:space="preserve">חיפוש </w:t>
+      </w:r>
+      <w:r>
+        <w:rPr>
+          <w:rFonts w:asciiTheme="minorBidi" w:hAnsiTheme="minorBidi" w:hint="cs"/>
+          <w:b/>
+          <w:bCs/>
+          <w:sz w:val="24"/>
+          <w:szCs w:val="24"/>
+          <w:u w:val="single"/>
+          <w:rtl/>
+        </w:rPr>
+        <w:t>מקומי</w:t>
+      </w:r>
+    </w:p>
+    <w:p>
+      <w:pPr>
+        <w:bidi/>
+        <w:spacing w:line="360" w:lineRule="auto"/>
+        <w:ind w:left="360"/>
+        <w:rPr>
+          <w:rFonts w:hint="cs"/>
+          <w:rtl/>
+        </w:rPr>
+      </w:pPr>
+      <w:r>
+        <w:rPr>
+          <w:rFonts w:asciiTheme="minorBidi" w:eastAsiaTheme="minorEastAsia" w:hAnsiTheme="minorBidi" w:hint="cs"/>
+          <w:sz w:val="24"/>
+          <w:szCs w:val="24"/>
+          <w:rtl/>
+        </w:rPr>
+        <w:t xml:space="preserve">במידול זה, קבוצת המצבים </w:t>
+      </w:r>
+      <m:oMath>
+        <m:r>
+          <w:rPr>
+            <w:rFonts w:ascii="Cambria Math" w:hAnsi="Cambria Math"/>
+            <w:sz w:val="24"/>
+            <w:szCs w:val="24"/>
+          </w:rPr>
+          <m:t>S</m:t>
+        </m:r>
+      </m:oMath>
+      <w:r>
+        <w:rPr>
+          <w:rFonts w:asciiTheme="minorBidi" w:eastAsiaTheme="minorEastAsia" w:hAnsiTheme="minorBidi" w:hint="cs"/>
+          <w:sz w:val="24"/>
+          <w:szCs w:val="24"/>
+          <w:rtl/>
+        </w:rPr>
+        <w:t xml:space="preserve"> היא קבוצת ת</w:t>
+      </w:r>
+      <w:r>
+        <w:rPr>
+          <w:rFonts w:asciiTheme="minorBidi" w:eastAsiaTheme="minorEastAsia" w:hAnsiTheme="minorBidi" w:hint="cs"/>
+          <w:sz w:val="24"/>
+          <w:szCs w:val="24"/>
+          <w:rtl/>
+        </w:rPr>
+        <w:t>ו</w:t>
+      </w:r>
+      <w:r>
+        <w:rPr>
+          <w:rFonts w:asciiTheme="minorBidi" w:eastAsiaTheme="minorEastAsia" w:hAnsiTheme="minorBidi" w:hint="cs"/>
+          <w:sz w:val="24"/>
+          <w:szCs w:val="24"/>
+          <w:rtl/>
+        </w:rPr>
+        <w:t>כני</w:t>
+      </w:r>
+      <w:r>
+        <w:rPr>
+          <w:rFonts w:asciiTheme="minorBidi" w:eastAsiaTheme="minorEastAsia" w:hAnsiTheme="minorBidi" w:hint="cs"/>
+          <w:sz w:val="24"/>
+          <w:szCs w:val="24"/>
+          <w:rtl/>
+        </w:rPr>
+        <w:t>ו</w:t>
+      </w:r>
+      <w:r>
+        <w:rPr>
+          <w:rFonts w:asciiTheme="minorBidi" w:eastAsiaTheme="minorEastAsia" w:hAnsiTheme="minorBidi" w:hint="cs"/>
+          <w:sz w:val="24"/>
+          <w:szCs w:val="24"/>
+          <w:rtl/>
+        </w:rPr>
+        <w:t>ת הלימודים כפי שהגדרנו בחיפוש בגרף.</w:t>
+      </w:r>
+      <w:r>
+        <w:rPr>
           <w:rFonts w:asciiTheme="minorBidi" w:eastAsiaTheme="minorEastAsia" w:hAnsiTheme="minorBidi"/>
           <w:sz w:val="24"/>
           <w:szCs w:val="24"/>
@@ -3549,12 +3699,727 @@
       </w:r>
       <w:r>
         <w:rPr>
+          <w:rFonts w:asciiTheme="minorBidi" w:eastAsiaTheme="minorEastAsia" w:hAnsiTheme="minorBidi" w:hint="cs"/>
+          <w:sz w:val="24"/>
+          <w:szCs w:val="24"/>
+          <w:rtl/>
+        </w:rPr>
+        <w:t xml:space="preserve">המצב ההתחלתי </w:t>
+      </w:r>
+      <m:oMath>
+        <m:sSub>
+          <m:sSubPr>
+            <m:ctrlPr>
+              <w:rPr>
+                <w:rFonts w:ascii="Cambria Math" w:hAnsi="Cambria Math"/>
+                <w:i/>
+                <w:sz w:val="24"/>
+                <w:szCs w:val="24"/>
+              </w:rPr>
+            </m:ctrlPr>
+          </m:sSubPr>
+          <m:e>
+            <m:r>
+              <w:rPr>
+                <w:rFonts w:ascii="Cambria Math" w:hAnsi="Cambria Math"/>
+                <w:sz w:val="24"/>
+                <w:szCs w:val="24"/>
+              </w:rPr>
+              <m:t>s</m:t>
+            </m:r>
+          </m:e>
+          <m:sub>
+            <m:r>
+              <w:rPr>
+                <w:rFonts w:ascii="Cambria Math" w:hAnsi="Cambria Math"/>
+                <w:sz w:val="24"/>
+                <w:szCs w:val="24"/>
+              </w:rPr>
+              <m:t>0</m:t>
+            </m:r>
+          </m:sub>
+        </m:sSub>
+        <m:r>
+          <w:rPr>
+            <w:rFonts w:ascii="Cambria Math" w:hAnsi="Cambria Math" w:cs="Cambria Math"/>
+            <w:sz w:val="24"/>
+            <w:szCs w:val="24"/>
+          </w:rPr>
+          <m:t>∈</m:t>
+        </m:r>
+        <m:sSub>
+          <m:sSubPr>
+            <m:ctrlPr>
+              <w:rPr>
+                <w:rFonts w:ascii="Cambria Math" w:eastAsiaTheme="minorEastAsia" w:hAnsi="Cambria Math"/>
+                <w:i/>
+                <w:sz w:val="24"/>
+                <w:szCs w:val="24"/>
+              </w:rPr>
+            </m:ctrlPr>
+          </m:sSubPr>
+          <m:e>
+            <m:r>
+              <w:rPr>
+                <w:rFonts w:ascii="Cambria Math" w:hAnsi="Cambria Math"/>
+                <w:sz w:val="24"/>
+                <w:szCs w:val="24"/>
+              </w:rPr>
+              <m:t>S</m:t>
+            </m:r>
+            <m:ctrlPr>
+              <w:rPr>
+                <w:rFonts w:ascii="Cambria Math" w:hAnsi="Cambria Math" w:cs="Cambria Math"/>
+                <w:i/>
+                <w:sz w:val="24"/>
+                <w:szCs w:val="24"/>
+              </w:rPr>
+            </m:ctrlPr>
+          </m:e>
+          <m:sub>
+            <m:r>
+              <w:rPr>
+                <w:rFonts w:ascii="Cambria Math" w:eastAsiaTheme="minorEastAsia" w:hAnsi="Cambria Math"/>
+                <w:sz w:val="24"/>
+                <w:szCs w:val="24"/>
+              </w:rPr>
+              <m:t>0</m:t>
+            </m:r>
+          </m:sub>
+        </m:sSub>
+      </m:oMath>
+      <w:r>
+        <w:rPr>
+          <w:rFonts w:asciiTheme="minorBidi" w:eastAsiaTheme="minorEastAsia" w:hAnsiTheme="minorBidi" w:hint="cs"/>
+          <w:i/>
+          <w:sz w:val="24"/>
+          <w:szCs w:val="24"/>
+          <w:rtl/>
+        </w:rPr>
+        <w:t xml:space="preserve"> </w:t>
+      </w:r>
+      <w:r>
+        <w:rPr>
+          <w:rFonts w:asciiTheme="minorBidi" w:eastAsiaTheme="minorEastAsia" w:hAnsiTheme="minorBidi" w:hint="cs"/>
+          <w:i/>
+          <w:sz w:val="24"/>
+          <w:szCs w:val="24"/>
+          <w:rtl/>
+        </w:rPr>
+        <w:t xml:space="preserve">נדגם באקראיות </w:t>
+      </w:r>
+      <w:r>
+        <w:rPr>
+          <w:rFonts w:asciiTheme="minorBidi" w:eastAsiaTheme="minorEastAsia" w:hAnsiTheme="minorBidi" w:hint="cs"/>
+          <w:i/>
+          <w:sz w:val="24"/>
+          <w:szCs w:val="24"/>
+          <w:rtl/>
+        </w:rPr>
+        <w:t xml:space="preserve">מתוך קבוצת המצבים ההתחלתיים </w:t>
+      </w:r>
+      <m:oMath>
+        <m:sSub>
+          <m:sSubPr>
+            <m:ctrlPr>
+              <w:rPr>
+                <w:rFonts w:ascii="Cambria Math" w:eastAsiaTheme="minorEastAsia" w:hAnsi="Cambria Math"/>
+                <w:i/>
+                <w:sz w:val="24"/>
+                <w:szCs w:val="24"/>
+              </w:rPr>
+            </m:ctrlPr>
+          </m:sSubPr>
+          <m:e>
+            <m:r>
+              <w:rPr>
+                <w:rFonts w:ascii="Cambria Math" w:hAnsi="Cambria Math"/>
+                <w:sz w:val="24"/>
+                <w:szCs w:val="24"/>
+              </w:rPr>
+              <m:t>S</m:t>
+            </m:r>
+            <m:ctrlPr>
+              <w:rPr>
+                <w:rFonts w:ascii="Cambria Math" w:hAnsi="Cambria Math" w:cs="Cambria Math"/>
+                <w:i/>
+                <w:sz w:val="24"/>
+                <w:szCs w:val="24"/>
+              </w:rPr>
+            </m:ctrlPr>
+          </m:e>
+          <m:sub>
+            <m:r>
+              <w:rPr>
+                <w:rFonts w:ascii="Cambria Math" w:eastAsiaTheme="minorEastAsia" w:hAnsi="Cambria Math"/>
+                <w:sz w:val="24"/>
+                <w:szCs w:val="24"/>
+              </w:rPr>
+              <m:t>0</m:t>
+            </m:r>
+          </m:sub>
+        </m:sSub>
+        <m:r>
+          <w:rPr>
+            <w:rFonts w:ascii="Cambria Math" w:hAnsi="Cambria Math" w:cs="Cambria Math"/>
+            <w:sz w:val="24"/>
+            <w:szCs w:val="24"/>
+          </w:rPr>
+          <m:t>⊆</m:t>
+        </m:r>
+        <m:r>
+          <w:rPr>
+            <w:rFonts w:ascii="Cambria Math" w:eastAsiaTheme="minorEastAsia" w:hAnsi="Cambria Math"/>
+            <w:sz w:val="24"/>
+            <w:szCs w:val="24"/>
+          </w:rPr>
+          <m:t>S</m:t>
+        </m:r>
+      </m:oMath>
+      <w:r>
+        <w:rPr>
+          <w:rFonts w:asciiTheme="minorBidi" w:eastAsiaTheme="minorEastAsia" w:hAnsiTheme="minorBidi" w:hint="cs"/>
+          <w:i/>
+          <w:sz w:val="24"/>
+          <w:szCs w:val="24"/>
+          <w:rtl/>
+        </w:rPr>
+        <w:t xml:space="preserve"> המכילה </w:t>
+      </w:r>
+      <w:r>
+        <w:rPr>
+          <w:rFonts w:asciiTheme="minorBidi" w:eastAsiaTheme="minorEastAsia" w:hAnsiTheme="minorBidi" w:hint="cs"/>
+          <w:i/>
+          <w:sz w:val="24"/>
+          <w:szCs w:val="24"/>
+          <w:rtl/>
+        </w:rPr>
+        <w:t>ת</w:t>
+      </w:r>
+      <w:r>
+        <w:rPr>
+          <w:rFonts w:asciiTheme="minorBidi" w:eastAsiaTheme="minorEastAsia" w:hAnsiTheme="minorBidi" w:hint="cs"/>
+          <w:i/>
+          <w:sz w:val="24"/>
+          <w:szCs w:val="24"/>
+          <w:rtl/>
+        </w:rPr>
+        <w:t>ו</w:t>
+      </w:r>
+      <w:r>
+        <w:rPr>
+          <w:rFonts w:asciiTheme="minorBidi" w:eastAsiaTheme="minorEastAsia" w:hAnsiTheme="minorBidi" w:hint="cs"/>
+          <w:i/>
+          <w:sz w:val="24"/>
+          <w:szCs w:val="24"/>
+          <w:rtl/>
+        </w:rPr>
+        <w:t xml:space="preserve">כניות </w:t>
+      </w:r>
+      <w:r>
+        <w:rPr>
           <w:rFonts w:asciiTheme="minorBidi" w:eastAsiaTheme="minorEastAsia" w:hAnsiTheme="minorBidi"/>
+          <w:i/>
+          <w:sz w:val="24"/>
+          <w:szCs w:val="24"/>
+        </w:rPr>
+        <w:t>semi</w:t>
+      </w:r>
+      <w:r>
+        <w:rPr>
+          <w:rFonts w:asciiTheme="minorBidi" w:eastAsiaTheme="minorEastAsia" w:hAnsiTheme="minorBidi" w:hint="cs"/>
+          <w:i/>
+          <w:sz w:val="24"/>
+          <w:szCs w:val="24"/>
+          <w:rtl/>
+        </w:rPr>
+        <w:t xml:space="preserve"> חוקיות </w:t>
+      </w:r>
+      <w:r>
+        <w:rPr>
+          <w:rFonts w:asciiTheme="minorBidi" w:eastAsiaTheme="minorEastAsia" w:hAnsiTheme="minorBidi" w:hint="cs"/>
+          <w:i/>
+          <w:sz w:val="24"/>
+          <w:szCs w:val="24"/>
+          <w:rtl/>
+        </w:rPr>
+        <w:t>(ללא אכיפה של הגעה למכסת הקורסים או לקיחת כלל קורסי החובה).</w:t>
+      </w:r>
+      <w:r>
+        <w:rPr>
+          <w:rFonts w:asciiTheme="minorBidi" w:eastAsiaTheme="minorEastAsia" w:hAnsiTheme="minorBidi"/>
+          <w:i/>
           <w:sz w:val="24"/>
           <w:szCs w:val="24"/>
           <w:rtl/>
         </w:rPr>
         <w:br/>
+      </w:r>
+      <m:oMath>
+        <m:r>
+          <w:rPr>
+            <w:rFonts w:ascii="Cambria Math" w:hAnsi="Cambria Math"/>
+            <w:sz w:val="24"/>
+            <w:szCs w:val="24"/>
+          </w:rPr>
+          <m:t>A</m:t>
+        </m:r>
+      </m:oMath>
+      <w:r>
+        <w:rPr>
+          <w:rFonts w:asciiTheme="minorBidi" w:hAnsiTheme="minorBidi"/>
+          <w:sz w:val="24"/>
+          <w:szCs w:val="24"/>
+        </w:rPr>
+        <w:t xml:space="preserve"> </w:t>
+      </w:r>
+      <w:r>
+        <w:rPr>
+          <w:rFonts w:asciiTheme="minorBidi" w:hAnsiTheme="minorBidi"/>
+          <w:sz w:val="24"/>
+          <w:szCs w:val="24"/>
+          <w:rtl/>
+        </w:rPr>
+        <w:t xml:space="preserve">היא קבוצת הפעולות שניתן לבצע על תוכנית לימודים. כל </w:t>
+      </w:r>
+      <m:oMath>
+        <m:r>
+          <w:rPr>
+            <w:rFonts w:ascii="Cambria Math" w:hAnsi="Cambria Math"/>
+            <w:sz w:val="24"/>
+            <w:szCs w:val="24"/>
+          </w:rPr>
+          <m:t>a</m:t>
+        </m:r>
+        <m:r>
+          <w:rPr>
+            <w:rFonts w:ascii="Cambria Math" w:hAnsi="Cambria Math" w:cs="Cambria Math"/>
+            <w:sz w:val="24"/>
+            <w:szCs w:val="24"/>
+          </w:rPr>
+          <m:t>∈</m:t>
+        </m:r>
+        <m:r>
+          <w:rPr>
+            <w:rFonts w:ascii="Cambria Math" w:hAnsi="Cambria Math"/>
+            <w:sz w:val="24"/>
+            <w:szCs w:val="24"/>
+          </w:rPr>
+          <m:t>A</m:t>
+        </m:r>
+      </m:oMath>
+      <w:r>
+        <w:rPr>
+          <w:rFonts w:asciiTheme="minorBidi" w:hAnsiTheme="minorBidi"/>
+          <w:sz w:val="24"/>
+          <w:szCs w:val="24"/>
+        </w:rPr>
+        <w:t xml:space="preserve"> </w:t>
+      </w:r>
+      <w:r>
+        <w:rPr>
+          <w:rFonts w:asciiTheme="minorBidi" w:hAnsiTheme="minorBidi"/>
+          <w:sz w:val="24"/>
+          <w:szCs w:val="24"/>
+          <w:rtl/>
+        </w:rPr>
+        <w:t>היא פעול</w:t>
+      </w:r>
+      <w:r>
+        <w:rPr>
+          <w:rFonts w:asciiTheme="minorBidi" w:hAnsiTheme="minorBidi" w:hint="cs"/>
+          <w:sz w:val="24"/>
+          <w:szCs w:val="24"/>
+          <w:rtl/>
+        </w:rPr>
+        <w:t xml:space="preserve">ה שניתן לבצע על מצב </w:t>
+      </w:r>
+      <w:r>
+        <w:rPr>
+          <w:rFonts w:asciiTheme="minorBidi" w:hAnsiTheme="minorBidi"/>
+          <w:sz w:val="24"/>
+          <w:szCs w:val="24"/>
+          <w:rtl/>
+        </w:rPr>
+        <w:t>–</w:t>
+      </w:r>
+      <w:r>
+        <w:rPr>
+          <w:rFonts w:asciiTheme="minorBidi" w:hAnsiTheme="minorBidi" w:hint="cs"/>
+          <w:sz w:val="24"/>
+          <w:szCs w:val="24"/>
+          <w:rtl/>
+        </w:rPr>
+        <w:t xml:space="preserve"> הוספת קורס / הסרת קורס / החלפה של קורס אחד באחר. </w:t>
+      </w:r>
+      <w:r>
+        <w:rPr>
+          <w:rFonts w:asciiTheme="minorBidi" w:hAnsiTheme="minorBidi"/>
+          <w:sz w:val="24"/>
+          <w:szCs w:val="24"/>
+          <w:rtl/>
+        </w:rPr>
+        <w:br/>
+      </w:r>
+      <m:oMath>
+        <m:r>
+          <w:rPr>
+            <w:rFonts w:ascii="Cambria Math" w:hAnsi="Cambria Math"/>
+            <w:sz w:val="24"/>
+            <w:szCs w:val="24"/>
+          </w:rPr>
+          <m:t>F</m:t>
+        </m:r>
+        <m:r>
+          <w:rPr>
+            <w:rFonts w:ascii="Cambria Math" w:hAnsi="Cambria Math"/>
+            <w:sz w:val="24"/>
+            <w:szCs w:val="24"/>
+          </w:rPr>
+          <m:t>:D→S</m:t>
+        </m:r>
+      </m:oMath>
+      <w:r>
+        <w:rPr>
+          <w:rFonts w:asciiTheme="minorBidi" w:hAnsiTheme="minorBidi" w:hint="cs"/>
+          <w:sz w:val="24"/>
+          <w:szCs w:val="24"/>
+          <w:rtl/>
+        </w:rPr>
+        <w:t xml:space="preserve"> </w:t>
+      </w:r>
+      <w:r>
+        <w:rPr>
+          <w:rFonts w:asciiTheme="minorBidi" w:hAnsiTheme="minorBidi"/>
+          <w:sz w:val="24"/>
+          <w:szCs w:val="24"/>
+          <w:rtl/>
+        </w:rPr>
+        <w:t xml:space="preserve">היא פונקציית המעברים כאשר </w:t>
+      </w:r>
+      <m:oMath>
+        <m:r>
+          <w:rPr>
+            <w:rFonts w:ascii="Cambria Math" w:hAnsi="Cambria Math"/>
+            <w:sz w:val="24"/>
+            <w:szCs w:val="24"/>
+          </w:rPr>
+          <m:t>D</m:t>
+        </m:r>
+        <m:r>
+          <w:rPr>
+            <w:rFonts w:ascii="Cambria Math" w:hAnsi="Cambria Math" w:cs="Cambria Math"/>
+            <w:sz w:val="24"/>
+            <w:szCs w:val="24"/>
+          </w:rPr>
+          <m:t>⊆</m:t>
+        </m:r>
+        <m:r>
+          <w:rPr>
+            <w:rFonts w:ascii="Cambria Math" w:hAnsi="Cambria Math"/>
+            <w:sz w:val="24"/>
+            <w:szCs w:val="24"/>
+          </w:rPr>
+          <m:t>S</m:t>
+        </m:r>
+        <m:r>
+          <w:rPr>
+            <w:rFonts w:ascii="Cambria Math" w:hAnsi="Cambria Math" w:cs="Arial"/>
+            <w:sz w:val="24"/>
+            <w:szCs w:val="24"/>
+          </w:rPr>
+          <m:t>×</m:t>
+        </m:r>
+        <m:r>
+          <w:rPr>
+            <w:rFonts w:ascii="Cambria Math" w:hAnsi="Cambria Math"/>
+            <w:sz w:val="24"/>
+            <w:szCs w:val="24"/>
+          </w:rPr>
+          <m:t xml:space="preserve">A </m:t>
+        </m:r>
+      </m:oMath>
+      <w:r>
+        <w:rPr>
+          <w:rFonts w:asciiTheme="minorBidi" w:hAnsiTheme="minorBidi" w:hint="cs"/>
+          <w:sz w:val="24"/>
+          <w:szCs w:val="24"/>
+          <w:rtl/>
+        </w:rPr>
+        <w:t xml:space="preserve"> </w:t>
+      </w:r>
+      <w:r>
+        <w:rPr>
+          <w:rFonts w:asciiTheme="minorBidi" w:hAnsiTheme="minorBidi"/>
+          <w:sz w:val="24"/>
+          <w:szCs w:val="24"/>
+          <w:rtl/>
+        </w:rPr>
+        <w:t xml:space="preserve">ומכיל את כל הזוגות </w:t>
+      </w:r>
+      <m:oMath>
+        <m:d>
+          <m:dPr>
+            <m:ctrlPr>
+              <w:rPr>
+                <w:rFonts w:ascii="Cambria Math" w:hAnsi="Cambria Math"/>
+                <w:i/>
+                <w:sz w:val="24"/>
+                <w:szCs w:val="24"/>
+              </w:rPr>
+            </m:ctrlPr>
+          </m:dPr>
+          <m:e>
+            <m:r>
+              <w:rPr>
+                <w:rFonts w:ascii="Cambria Math" w:hAnsi="Cambria Math"/>
+                <w:sz w:val="24"/>
+                <w:szCs w:val="24"/>
+              </w:rPr>
+              <m:t>s,a</m:t>
+            </m:r>
+          </m:e>
+        </m:d>
+      </m:oMath>
+      <w:r>
+        <w:rPr>
+          <w:rFonts w:asciiTheme="minorBidi" w:hAnsiTheme="minorBidi" w:hint="cs"/>
+          <w:sz w:val="24"/>
+          <w:szCs w:val="24"/>
+          <w:rtl/>
+        </w:rPr>
+        <w:t xml:space="preserve"> </w:t>
+      </w:r>
+      <w:r>
+        <w:rPr>
+          <w:rFonts w:asciiTheme="minorBidi" w:hAnsiTheme="minorBidi"/>
+          <w:sz w:val="24"/>
+          <w:szCs w:val="24"/>
+          <w:rtl/>
+        </w:rPr>
+        <w:t xml:space="preserve">כך שניתן </w:t>
+      </w:r>
+      <w:r>
+        <w:rPr>
+          <w:rFonts w:asciiTheme="minorBidi" w:hAnsiTheme="minorBidi"/>
+          <w:sz w:val="24"/>
+          <w:szCs w:val="24"/>
+          <w:rtl/>
+        </w:rPr>
+        <w:lastRenderedPageBreak/>
+        <w:t xml:space="preserve">לבצע את הפעולה </w:t>
+      </w:r>
+      <m:oMath>
+        <m:r>
+          <w:rPr>
+            <w:rFonts w:ascii="Cambria Math" w:hAnsi="Cambria Math"/>
+            <w:sz w:val="24"/>
+            <w:szCs w:val="24"/>
+          </w:rPr>
+          <m:t>a</m:t>
+        </m:r>
+      </m:oMath>
+      <w:r>
+        <w:rPr>
+          <w:rFonts w:asciiTheme="minorBidi" w:hAnsiTheme="minorBidi"/>
+          <w:sz w:val="24"/>
+          <w:szCs w:val="24"/>
+        </w:rPr>
+        <w:t xml:space="preserve"> </w:t>
+      </w:r>
+      <w:r>
+        <w:rPr>
+          <w:rFonts w:asciiTheme="minorBidi" w:hAnsiTheme="minorBidi"/>
+          <w:sz w:val="24"/>
+          <w:szCs w:val="24"/>
+          <w:rtl/>
+        </w:rPr>
+        <w:t xml:space="preserve">על המצב </w:t>
+      </w:r>
+      <m:oMath>
+        <m:r>
+          <w:rPr>
+            <w:rFonts w:ascii="Cambria Math" w:hAnsi="Cambria Math"/>
+            <w:sz w:val="24"/>
+            <w:szCs w:val="24"/>
+          </w:rPr>
+          <m:t>s</m:t>
+        </m:r>
+      </m:oMath>
+      <w:r>
+        <w:rPr>
+          <w:rFonts w:asciiTheme="minorBidi" w:hAnsiTheme="minorBidi"/>
+          <w:sz w:val="24"/>
+          <w:szCs w:val="24"/>
+        </w:rPr>
+        <w:t xml:space="preserve"> </w:t>
+      </w:r>
+      <w:r>
+        <w:rPr>
+          <w:rFonts w:asciiTheme="minorBidi" w:hAnsiTheme="minorBidi"/>
+          <w:sz w:val="24"/>
+          <w:szCs w:val="24"/>
+          <w:rtl/>
+        </w:rPr>
+        <w:t>בצורה חוקית - תוך התחשבות בקורסי קדם, מידת העומס בסמסטר, הסמסטר בו הקורס נלמד, הימנעות מבחירה כפולה של קורסים</w:t>
+      </w:r>
+      <w:r>
+        <w:rPr>
+          <w:rFonts w:asciiTheme="minorBidi" w:hAnsiTheme="minorBidi" w:hint="cs"/>
+          <w:sz w:val="24"/>
+          <w:szCs w:val="24"/>
+          <w:rtl/>
+        </w:rPr>
+        <w:t>.</w:t>
+      </w:r>
+      <w:r>
+        <w:rPr>
+          <w:rtl/>
+        </w:rPr>
+        <w:br/>
+      </w:r>
+      <m:oMath>
+        <m:r>
+          <w:rPr>
+            <w:rFonts w:ascii="Cambria Math" w:hAnsi="Cambria Math"/>
+            <w:sz w:val="24"/>
+            <w:szCs w:val="24"/>
+          </w:rPr>
+          <m:t>Fitness</m:t>
+        </m:r>
+        <m:r>
+          <w:rPr>
+            <w:rFonts w:ascii="Cambria Math" w:hAnsi="Cambria Math"/>
+            <w:sz w:val="24"/>
+            <w:szCs w:val="24"/>
+          </w:rPr>
+          <m:t>:</m:t>
+        </m:r>
+        <m:r>
+          <w:rPr>
+            <w:rFonts w:ascii="Cambria Math" w:hAnsi="Cambria Math"/>
+            <w:sz w:val="24"/>
+            <w:szCs w:val="24"/>
+          </w:rPr>
+          <m:t>S</m:t>
+        </m:r>
+        <m:r>
+          <m:rPr>
+            <m:scr m:val="double-struck"/>
+            <m:sty m:val="p"/>
+          </m:rPr>
+          <w:rPr>
+            <w:rFonts w:ascii="Cambria Math" w:hAnsi="Cambria Math"/>
+            <w:sz w:val="24"/>
+            <w:szCs w:val="24"/>
+          </w:rPr>
+          <m:t>→R</m:t>
+        </m:r>
+      </m:oMath>
+      <w:r>
+        <w:rPr>
+          <w:rFonts w:asciiTheme="minorBidi" w:eastAsiaTheme="minorEastAsia" w:hAnsiTheme="minorBidi" w:hint="cs"/>
+          <w:sz w:val="24"/>
+          <w:szCs w:val="24"/>
+          <w:rtl/>
+        </w:rPr>
+        <w:t xml:space="preserve"> </w:t>
+      </w:r>
+      <w:r>
+        <w:rPr>
+          <w:rFonts w:asciiTheme="minorBidi" w:hAnsiTheme="minorBidi" w:hint="cs"/>
+          <w:sz w:val="24"/>
+          <w:szCs w:val="24"/>
+          <w:rtl/>
+        </w:rPr>
+        <w:t xml:space="preserve">היא פונקציית המחיר, כך ש- </w:t>
+      </w:r>
+      <m:oMath>
+        <m:r>
+          <w:rPr>
+            <w:rFonts w:ascii="Cambria Math" w:hAnsi="Cambria Math"/>
+            <w:sz w:val="24"/>
+            <w:szCs w:val="24"/>
+            <w:highlight w:val="yellow"/>
+          </w:rPr>
+          <m:t>Fitness</m:t>
+        </m:r>
+        <m:d>
+          <m:dPr>
+            <m:ctrlPr>
+              <w:rPr>
+                <w:rFonts w:ascii="Cambria Math" w:hAnsi="Cambria Math"/>
+                <w:i/>
+                <w:sz w:val="24"/>
+                <w:szCs w:val="24"/>
+                <w:highlight w:val="yellow"/>
+              </w:rPr>
+            </m:ctrlPr>
+          </m:dPr>
+          <m:e>
+            <m:r>
+              <w:rPr>
+                <w:rFonts w:ascii="Cambria Math" w:hAnsi="Cambria Math"/>
+                <w:sz w:val="24"/>
+                <w:szCs w:val="24"/>
+                <w:highlight w:val="yellow"/>
+              </w:rPr>
+              <m:t>s</m:t>
+            </m:r>
+          </m:e>
+        </m:d>
+        <m:r>
+          <w:rPr>
+            <w:rFonts w:ascii="Cambria Math" w:hAnsi="Cambria Math"/>
+            <w:sz w:val="24"/>
+            <w:szCs w:val="24"/>
+            <w:highlight w:val="yellow"/>
+          </w:rPr>
+          <m:t>≔</m:t>
+        </m:r>
+        <m:r>
+          <w:rPr>
+            <w:rFonts w:ascii="Cambria Math" w:hAnsi="Cambria Math"/>
+            <w:sz w:val="24"/>
+            <w:szCs w:val="24"/>
+            <w:highlight w:val="yellow"/>
+          </w:rPr>
+          <m:t>*****</m:t>
+        </m:r>
+        <m:r>
+          <w:rPr>
+            <w:rFonts w:ascii="Cambria Math" w:hAnsi="Cambria Math"/>
+            <w:sz w:val="24"/>
+            <w:szCs w:val="24"/>
+            <w:highlight w:val="yellow"/>
+          </w:rPr>
+          <m:t>*</m:t>
+        </m:r>
+      </m:oMath>
+      <w:r>
+        <w:rPr>
+          <w:rFonts w:asciiTheme="minorBidi" w:eastAsiaTheme="minorEastAsia" w:hAnsiTheme="minorBidi"/>
+          <w:sz w:val="24"/>
+          <w:szCs w:val="24"/>
+        </w:rPr>
+        <w:t xml:space="preserve"> </w:t>
+      </w:r>
+      <w:r>
+        <w:rPr>
+          <w:rFonts w:asciiTheme="minorBidi" w:eastAsiaTheme="minorEastAsia" w:hAnsiTheme="minorBidi" w:hint="cs"/>
+          <w:sz w:val="24"/>
+          <w:szCs w:val="24"/>
+          <w:rtl/>
+        </w:rPr>
+        <w:t xml:space="preserve">כלומר, </w:t>
+      </w:r>
+      <w:r>
+        <w:rPr>
+          <w:rFonts w:hint="cs"/>
+          <w:highlight w:val="yellow"/>
+          <w:rtl/>
+        </w:rPr>
+        <w:t>***</w:t>
       </w:r>
     </w:p>
     <w:p>
@@ -3564,11 +4429,177 @@
         <w:spacing w:line="360" w:lineRule="auto"/>
         <w:ind w:left="360"/>
         <w:rPr>
-          <w:rFonts w:asciiTheme="minorBidi" w:hAnsiTheme="minorBidi" w:hint="cs"/>
-          <w:sz w:val="24"/>
-          <w:szCs w:val="24"/>
-        </w:rPr>
-      </w:pPr>
+          <w:rFonts w:asciiTheme="minorBidi" w:eastAsiaTheme="minorEastAsia" w:hAnsiTheme="minorBidi"/>
+          <w:sz w:val="24"/>
+          <w:szCs w:val="24"/>
+          <w:rtl/>
+        </w:rPr>
+      </w:pPr>
+      <w:r>
+        <w:rPr>
+          <w:rFonts w:asciiTheme="minorBidi" w:eastAsiaTheme="minorEastAsia" w:hAnsiTheme="minorBidi" w:hint="cs"/>
+          <w:sz w:val="24"/>
+          <w:szCs w:val="24"/>
+          <w:rtl/>
+        </w:rPr>
+        <w:t>כדי להעריך את איכות התוצאה של האלגורית</w:t>
+      </w:r>
+      <w:r>
+        <w:rPr>
+          <w:rFonts w:asciiTheme="minorBidi" w:eastAsiaTheme="minorEastAsia" w:hAnsiTheme="minorBidi" w:hint="cs"/>
+          <w:sz w:val="24"/>
+          <w:szCs w:val="24"/>
+          <w:rtl/>
+        </w:rPr>
+        <w:t>מים השונים</w:t>
+      </w:r>
+      <w:r>
+        <w:rPr>
+          <w:rFonts w:asciiTheme="minorBidi" w:eastAsiaTheme="minorEastAsia" w:hAnsiTheme="minorBidi" w:hint="cs"/>
+          <w:sz w:val="24"/>
+          <w:szCs w:val="24"/>
+          <w:rtl/>
+        </w:rPr>
+        <w:t xml:space="preserve"> (בשתי השיטות)</w:t>
+      </w:r>
+      <w:r>
+        <w:rPr>
+          <w:rFonts w:asciiTheme="minorBidi" w:eastAsiaTheme="minorEastAsia" w:hAnsiTheme="minorBidi" w:hint="cs"/>
+          <w:sz w:val="24"/>
+          <w:szCs w:val="24"/>
+          <w:rtl/>
+        </w:rPr>
+        <w:t xml:space="preserve">, השוונו את התוצאה לחסם מלעיל שחישבנו על הממוצע האפשרי של תכנית לימודים אופטימלית (לא בהכרח ניתן להגיע לחסם זה) </w:t>
+      </w:r>
+      <w:r>
+        <w:rPr>
+          <w:rFonts w:asciiTheme="minorBidi" w:eastAsiaTheme="minorEastAsia" w:hAnsiTheme="minorBidi"/>
+          <w:sz w:val="24"/>
+          <w:szCs w:val="24"/>
+          <w:rtl/>
+        </w:rPr>
+        <w:t>–</w:t>
+      </w:r>
+      <w:r>
+        <w:rPr>
+          <w:rFonts w:asciiTheme="minorBidi" w:eastAsiaTheme="minorEastAsia" w:hAnsiTheme="minorBidi" w:hint="cs"/>
+          <w:sz w:val="24"/>
+          <w:szCs w:val="24"/>
+          <w:rtl/>
+        </w:rPr>
+        <w:t xml:space="preserve"> </w:t>
+      </w:r>
+      <w:r>
+        <w:rPr>
+          <w:rFonts w:asciiTheme="minorBidi" w:eastAsiaTheme="minorEastAsia" w:hAnsiTheme="minorBidi" w:hint="cs"/>
+          <w:sz w:val="24"/>
+          <w:szCs w:val="24"/>
+          <w:rtl/>
+        </w:rPr>
+        <w:t>על מנת להגיע לחסם זה,</w:t>
+      </w:r>
+      <w:r>
+        <w:rPr>
+          <w:rFonts w:asciiTheme="minorBidi" w:eastAsiaTheme="minorEastAsia" w:hAnsiTheme="minorBidi" w:hint="cs"/>
+          <w:sz w:val="24"/>
+          <w:szCs w:val="24"/>
+          <w:rtl/>
+        </w:rPr>
+        <w:t xml:space="preserve"> </w:t>
+      </w:r>
+      <w:r>
+        <w:rPr>
+          <w:rFonts w:asciiTheme="minorBidi" w:eastAsiaTheme="minorEastAsia" w:hAnsiTheme="minorBidi" w:hint="cs"/>
+          <w:sz w:val="24"/>
+          <w:szCs w:val="24"/>
+          <w:rtl/>
+        </w:rPr>
+        <w:t xml:space="preserve">ביצענו </w:t>
+      </w:r>
+      <w:proofErr w:type="spellStart"/>
+      <w:r>
+        <w:rPr>
+          <w:rFonts w:asciiTheme="minorBidi" w:eastAsiaTheme="minorEastAsia" w:hAnsiTheme="minorBidi" w:hint="cs"/>
+          <w:sz w:val="24"/>
+          <w:szCs w:val="24"/>
+          <w:rtl/>
+        </w:rPr>
+        <w:t>רלקסציה</w:t>
+      </w:r>
+      <w:proofErr w:type="spellEnd"/>
+      <w:r>
+        <w:rPr>
+          <w:rFonts w:asciiTheme="minorBidi" w:eastAsiaTheme="minorEastAsia" w:hAnsiTheme="minorBidi" w:hint="cs"/>
+          <w:sz w:val="24"/>
+          <w:szCs w:val="24"/>
+          <w:rtl/>
+        </w:rPr>
+        <w:t xml:space="preserve"> לבעיה תוך התעלמות</w:t>
+      </w:r>
+      <w:r>
+        <w:rPr>
+          <w:rFonts w:asciiTheme="minorBidi" w:eastAsiaTheme="minorEastAsia" w:hAnsiTheme="minorBidi" w:hint="cs"/>
+          <w:sz w:val="24"/>
+          <w:szCs w:val="24"/>
+          <w:rtl/>
+        </w:rPr>
+        <w:t xml:space="preserve"> מכלל המגבלות </w:t>
+      </w:r>
+      <w:r>
+        <w:rPr>
+          <w:rFonts w:asciiTheme="minorBidi" w:eastAsiaTheme="minorEastAsia" w:hAnsiTheme="minorBidi"/>
+          <w:sz w:val="24"/>
+          <w:szCs w:val="24"/>
+        </w:rPr>
+        <w:t>/</w:t>
+      </w:r>
+      <w:r>
+        <w:rPr>
+          <w:rFonts w:asciiTheme="minorBidi" w:eastAsiaTheme="minorEastAsia" w:hAnsiTheme="minorBidi" w:hint="cs"/>
+          <w:sz w:val="24"/>
+          <w:szCs w:val="24"/>
+          <w:rtl/>
+        </w:rPr>
+        <w:t xml:space="preserve"> אילוצים של הבעיה</w:t>
+      </w:r>
+      <w:r>
+        <w:rPr>
+          <w:rFonts w:asciiTheme="minorBidi" w:eastAsiaTheme="minorEastAsia" w:hAnsiTheme="minorBidi" w:hint="cs"/>
+          <w:sz w:val="24"/>
+          <w:szCs w:val="24"/>
+          <w:rtl/>
+        </w:rPr>
+        <w:t>,</w:t>
+      </w:r>
+      <w:r>
+        <w:rPr>
+          <w:rFonts w:asciiTheme="minorBidi" w:eastAsiaTheme="minorEastAsia" w:hAnsiTheme="minorBidi" w:hint="cs"/>
+          <w:sz w:val="24"/>
+          <w:szCs w:val="24"/>
+          <w:rtl/>
+        </w:rPr>
+        <w:t xml:space="preserve"> מלבד לקיחת כל קורסי החובה והגעה למספר </w:t>
+      </w:r>
+      <w:proofErr w:type="spellStart"/>
+      <w:r>
+        <w:rPr>
+          <w:rFonts w:asciiTheme="minorBidi" w:eastAsiaTheme="minorEastAsia" w:hAnsiTheme="minorBidi" w:hint="cs"/>
+          <w:sz w:val="24"/>
+          <w:szCs w:val="24"/>
+          <w:rtl/>
+        </w:rPr>
+        <w:t>הנ"ז</w:t>
+      </w:r>
+      <w:proofErr w:type="spellEnd"/>
+      <w:r>
+        <w:rPr>
+          <w:rFonts w:asciiTheme="minorBidi" w:eastAsiaTheme="minorEastAsia" w:hAnsiTheme="minorBidi" w:hint="cs"/>
+          <w:sz w:val="24"/>
+          <w:szCs w:val="24"/>
+          <w:rtl/>
+        </w:rPr>
+        <w:t xml:space="preserve"> הדרוש למסלול. השיטה שבחרנו לחשב את החסם הינה ההדוקה ביותר שהצלחנו לממש.</w:t>
+      </w:r>
     </w:p>
     <w:p>
       <w:pPr>
@@ -3577,29 +4608,548 @@
         <w:spacing w:line="360" w:lineRule="auto"/>
         <w:ind w:left="360"/>
         <w:rPr>
-          <w:rFonts w:asciiTheme="minorBidi" w:hAnsiTheme="minorBidi" w:hint="cs"/>
-          <w:sz w:val="24"/>
-          <w:szCs w:val="24"/>
-        </w:rPr>
-      </w:pPr>
+          <w:rFonts w:asciiTheme="minorBidi" w:eastAsiaTheme="minorEastAsia" w:hAnsiTheme="minorBidi" w:hint="cs"/>
+          <w:sz w:val="24"/>
+          <w:szCs w:val="24"/>
+          <w:rtl/>
+        </w:rPr>
+      </w:pPr>
+      <w:r>
+        <w:rPr>
+          <w:rFonts w:asciiTheme="minorBidi" w:eastAsiaTheme="minorEastAsia" w:hAnsiTheme="minorBidi" w:hint="cs"/>
+          <w:sz w:val="24"/>
+          <w:szCs w:val="24"/>
+          <w:rtl/>
+        </w:rPr>
+        <w:t xml:space="preserve">בנוסף, עבור קלטים קטנים יחסית, אותם ניתן לפתור בעזרת אלגוריתם </w:t>
+      </w:r>
+      <w:r>
+        <w:rPr>
+          <w:rFonts w:asciiTheme="minorBidi" w:eastAsiaTheme="minorEastAsia" w:hAnsiTheme="minorBidi"/>
+          <w:sz w:val="24"/>
+          <w:szCs w:val="24"/>
+        </w:rPr>
+        <w:t>UCS</w:t>
+      </w:r>
+      <w:r>
+        <w:rPr>
+          <w:rFonts w:asciiTheme="minorBidi" w:eastAsiaTheme="minorEastAsia" w:hAnsiTheme="minorBidi" w:hint="cs"/>
+          <w:sz w:val="24"/>
+          <w:szCs w:val="24"/>
+          <w:rtl/>
+        </w:rPr>
+        <w:t>, המבטיח</w:t>
+      </w:r>
     </w:p>
     <w:p>
       <w:pPr>
+        <w:pStyle w:val="a9"/>
         <w:bidi/>
         <w:spacing w:line="360" w:lineRule="auto"/>
-        <w:rPr>
-          <w:rFonts w:asciiTheme="minorBidi" w:hAnsiTheme="minorBidi"/>
-          <w:sz w:val="24"/>
-          <w:szCs w:val="24"/>
-        </w:rPr>
-      </w:pPr>
+        <w:ind w:left="360"/>
+        <w:rPr>
+          <w:rFonts w:asciiTheme="minorBidi" w:eastAsiaTheme="minorEastAsia" w:hAnsiTheme="minorBidi"/>
+          <w:sz w:val="24"/>
+          <w:szCs w:val="24"/>
+          <w:rtl/>
+        </w:rPr>
+      </w:pPr>
+      <w:r>
+        <w:rPr>
+          <w:rFonts w:asciiTheme="minorBidi" w:eastAsiaTheme="minorEastAsia" w:hAnsiTheme="minorBidi" w:hint="cs"/>
+          <w:sz w:val="24"/>
+          <w:szCs w:val="24"/>
+          <w:rtl/>
+        </w:rPr>
+        <w:t xml:space="preserve">אופטימליות </w:t>
+      </w:r>
+      <w:r>
+        <w:rPr>
+          <w:rFonts w:asciiTheme="minorBidi" w:eastAsiaTheme="minorEastAsia" w:hAnsiTheme="minorBidi"/>
+          <w:sz w:val="24"/>
+          <w:szCs w:val="24"/>
+          <w:rtl/>
+        </w:rPr>
+        <w:t>–</w:t>
+      </w:r>
+      <w:r>
+        <w:rPr>
+          <w:rFonts w:asciiTheme="minorBidi" w:eastAsiaTheme="minorEastAsia" w:hAnsiTheme="minorBidi" w:hint="cs"/>
+          <w:sz w:val="24"/>
+          <w:szCs w:val="24"/>
+          <w:rtl/>
+        </w:rPr>
+        <w:t xml:space="preserve"> ניתן להשוות את תוצאותינו לתוצאה האופטימלית.</w:t>
+      </w:r>
+      <w:r>
+        <w:rPr>
+          <w:rFonts w:asciiTheme="minorBidi" w:eastAsiaTheme="minorEastAsia" w:hAnsiTheme="minorBidi"/>
+          <w:sz w:val="24"/>
+          <w:szCs w:val="24"/>
+          <w:rtl/>
+        </w:rPr>
+        <w:br/>
+      </w:r>
+      <w:r>
+        <w:rPr>
+          <w:rFonts w:asciiTheme="minorBidi" w:eastAsiaTheme="minorEastAsia" w:hAnsiTheme="minorBidi"/>
+          <w:sz w:val="24"/>
+          <w:szCs w:val="24"/>
+          <w:rtl/>
+        </w:rPr>
+        <w:t xml:space="preserve"> </w:t>
+      </w:r>
+      <w:r>
+        <w:rPr>
+          <w:rFonts w:asciiTheme="minorBidi" w:eastAsiaTheme="minorEastAsia" w:hAnsiTheme="minorBidi"/>
+          <w:sz w:val="24"/>
+          <w:szCs w:val="24"/>
+          <w:rtl/>
+        </w:rPr>
+        <w:br/>
+      </w:r>
+      <w:r>
+        <w:rPr>
+          <w:rFonts w:asciiTheme="minorBidi" w:eastAsiaTheme="minorEastAsia" w:hAnsiTheme="minorBidi" w:hint="cs"/>
+          <w:sz w:val="24"/>
+          <w:szCs w:val="24"/>
+          <w:rtl/>
+        </w:rPr>
+        <w:t>הנחות:</w:t>
+      </w:r>
     </w:p>
     <w:p>
       <w:pPr>
+        <w:pStyle w:val="a9"/>
+        <w:numPr>
+          <w:ilvl w:val="0"/>
+          <w:numId w:val="5"/>
+        </w:numPr>
         <w:bidi/>
         <w:spacing w:line="360" w:lineRule="auto"/>
         <w:rPr>
-          <w:rFonts w:asciiTheme="minorBidi" w:hAnsiTheme="minorBidi" w:hint="cs"/>
+          <w:rFonts w:asciiTheme="minorBidi" w:eastAsiaTheme="minorEastAsia" w:hAnsiTheme="minorBidi"/>
+          <w:sz w:val="24"/>
+          <w:szCs w:val="24"/>
+        </w:rPr>
+      </w:pPr>
+      <w:r>
+        <w:rPr>
+          <w:rFonts w:asciiTheme="minorBidi" w:eastAsiaTheme="minorEastAsia" w:hAnsiTheme="minorBidi"/>
+          <w:sz w:val="24"/>
+          <w:szCs w:val="24"/>
+          <w:rtl/>
+        </w:rPr>
+        <w:t>בכל תוכנית לימודים תקינה ישנן מספר נקודות זכות שצריך להגיע אליהן.</w:t>
+      </w:r>
+    </w:p>
+    <w:p>
+      <w:pPr>
+        <w:pStyle w:val="a9"/>
+        <w:numPr>
+          <w:ilvl w:val="0"/>
+          <w:numId w:val="5"/>
+        </w:numPr>
+        <w:bidi/>
+        <w:spacing w:line="360" w:lineRule="auto"/>
+        <w:rPr>
+          <w:rFonts w:asciiTheme="minorBidi" w:eastAsiaTheme="minorEastAsia" w:hAnsiTheme="minorBidi"/>
+          <w:sz w:val="24"/>
+          <w:szCs w:val="24"/>
+        </w:rPr>
+      </w:pPr>
+      <w:r>
+        <w:rPr>
+          <w:rFonts w:asciiTheme="minorBidi" w:eastAsiaTheme="minorEastAsia" w:hAnsiTheme="minorBidi" w:hint="cs"/>
+          <w:sz w:val="24"/>
+          <w:szCs w:val="24"/>
+          <w:rtl/>
+        </w:rPr>
+        <w:t xml:space="preserve">לזכאות לתואר </w:t>
+      </w:r>
+      <w:r>
+        <w:rPr>
+          <w:rFonts w:asciiTheme="minorBidi" w:eastAsiaTheme="minorEastAsia" w:hAnsiTheme="minorBidi" w:hint="cs"/>
+          <w:sz w:val="24"/>
+          <w:szCs w:val="24"/>
+          <w:rtl/>
+        </w:rPr>
+        <w:t>יש</w:t>
+      </w:r>
+      <w:r>
+        <w:rPr>
+          <w:rFonts w:asciiTheme="minorBidi" w:eastAsiaTheme="minorEastAsia" w:hAnsiTheme="minorBidi"/>
+          <w:sz w:val="24"/>
+          <w:szCs w:val="24"/>
+          <w:rtl/>
+        </w:rPr>
+        <w:t xml:space="preserve"> להגיע בדיוק לכמות </w:t>
+      </w:r>
+      <w:proofErr w:type="spellStart"/>
+      <w:r>
+        <w:rPr>
+          <w:rFonts w:asciiTheme="minorBidi" w:eastAsiaTheme="minorEastAsia" w:hAnsiTheme="minorBidi" w:hint="cs"/>
+          <w:sz w:val="24"/>
+          <w:szCs w:val="24"/>
+          <w:rtl/>
+        </w:rPr>
+        <w:t>ה</w:t>
+      </w:r>
+      <w:r>
+        <w:rPr>
+          <w:rFonts w:asciiTheme="minorBidi" w:eastAsiaTheme="minorEastAsia" w:hAnsiTheme="minorBidi"/>
+          <w:sz w:val="24"/>
+          <w:szCs w:val="24"/>
+          <w:rtl/>
+        </w:rPr>
+        <w:t>נ"ז</w:t>
+      </w:r>
+      <w:proofErr w:type="spellEnd"/>
+      <w:r>
+        <w:rPr>
+          <w:rFonts w:asciiTheme="minorBidi" w:eastAsiaTheme="minorEastAsia" w:hAnsiTheme="minorBidi"/>
+          <w:sz w:val="24"/>
+          <w:szCs w:val="24"/>
+          <w:rtl/>
+        </w:rPr>
+        <w:t xml:space="preserve"> </w:t>
+      </w:r>
+      <w:r>
+        <w:rPr>
+          <w:rFonts w:asciiTheme="minorBidi" w:eastAsiaTheme="minorEastAsia" w:hAnsiTheme="minorBidi" w:hint="cs"/>
+          <w:sz w:val="24"/>
+          <w:szCs w:val="24"/>
+          <w:rtl/>
+        </w:rPr>
+        <w:t>הנדרשות מבלי</w:t>
+      </w:r>
+      <w:r>
+        <w:rPr>
+          <w:rFonts w:asciiTheme="minorBidi" w:eastAsiaTheme="minorEastAsia" w:hAnsiTheme="minorBidi"/>
+          <w:sz w:val="24"/>
+          <w:szCs w:val="24"/>
+          <w:rtl/>
+        </w:rPr>
+        <w:t xml:space="preserve"> </w:t>
+      </w:r>
+      <w:r>
+        <w:rPr>
+          <w:rFonts w:asciiTheme="minorBidi" w:eastAsiaTheme="minorEastAsia" w:hAnsiTheme="minorBidi" w:hint="cs"/>
+          <w:sz w:val="24"/>
+          <w:szCs w:val="24"/>
+          <w:rtl/>
+        </w:rPr>
+        <w:t>לחרוג.</w:t>
+      </w:r>
+    </w:p>
+    <w:p>
+      <w:pPr>
+        <w:pStyle w:val="a9"/>
+        <w:numPr>
+          <w:ilvl w:val="0"/>
+          <w:numId w:val="5"/>
+        </w:numPr>
+        <w:bidi/>
+        <w:spacing w:line="360" w:lineRule="auto"/>
+        <w:rPr>
+          <w:rFonts w:asciiTheme="minorBidi" w:eastAsiaTheme="minorEastAsia" w:hAnsiTheme="minorBidi"/>
+          <w:sz w:val="24"/>
+          <w:szCs w:val="24"/>
+        </w:rPr>
+      </w:pPr>
+      <w:r>
+        <w:rPr>
+          <w:rFonts w:asciiTheme="minorBidi" w:eastAsiaTheme="minorEastAsia" w:hAnsiTheme="minorBidi"/>
+          <w:sz w:val="24"/>
+          <w:szCs w:val="24"/>
+          <w:rtl/>
+        </w:rPr>
+        <w:t>בכל תוכנית לימודים יכולים להיות קורסי חובה</w:t>
+      </w:r>
+      <w:r>
+        <w:rPr>
+          <w:rFonts w:asciiTheme="minorBidi" w:eastAsiaTheme="minorEastAsia" w:hAnsiTheme="minorBidi" w:hint="cs"/>
+          <w:sz w:val="24"/>
+          <w:szCs w:val="24"/>
+          <w:rtl/>
+        </w:rPr>
+        <w:t xml:space="preserve"> + בחירה (כל קורס הוא אחד מבין השניים)</w:t>
+      </w:r>
+      <w:r>
+        <w:rPr>
+          <w:rFonts w:asciiTheme="minorBidi" w:eastAsiaTheme="minorEastAsia" w:hAnsiTheme="minorBidi"/>
+          <w:sz w:val="24"/>
+          <w:szCs w:val="24"/>
+          <w:rtl/>
+        </w:rPr>
+        <w:t>.</w:t>
+      </w:r>
+    </w:p>
+    <w:p>
+      <w:pPr>
+        <w:pStyle w:val="a9"/>
+        <w:numPr>
+          <w:ilvl w:val="0"/>
+          <w:numId w:val="5"/>
+        </w:numPr>
+        <w:bidi/>
+        <w:spacing w:line="360" w:lineRule="auto"/>
+        <w:rPr>
+          <w:rFonts w:asciiTheme="minorBidi" w:eastAsiaTheme="minorEastAsia" w:hAnsiTheme="minorBidi"/>
+          <w:sz w:val="24"/>
+          <w:szCs w:val="24"/>
+        </w:rPr>
+      </w:pPr>
+      <w:r>
+        <w:rPr>
+          <w:rFonts w:asciiTheme="minorBidi" w:eastAsiaTheme="minorEastAsia" w:hAnsiTheme="minorBidi"/>
+          <w:sz w:val="24"/>
+          <w:szCs w:val="24"/>
+          <w:rtl/>
+        </w:rPr>
+        <w:t>כל קורס נלמד בסמסטר א' ו/או ב'</w:t>
+      </w:r>
+      <w:r>
+        <w:rPr>
+          <w:rFonts w:asciiTheme="minorBidi" w:eastAsiaTheme="minorEastAsia" w:hAnsiTheme="minorBidi" w:hint="cs"/>
+          <w:sz w:val="24"/>
+          <w:szCs w:val="24"/>
+          <w:rtl/>
+        </w:rPr>
+        <w:t xml:space="preserve"> בלבד.</w:t>
+      </w:r>
+    </w:p>
+    <w:p>
+      <w:pPr>
+        <w:pStyle w:val="a9"/>
+        <w:numPr>
+          <w:ilvl w:val="0"/>
+          <w:numId w:val="5"/>
+        </w:numPr>
+        <w:bidi/>
+        <w:spacing w:line="360" w:lineRule="auto"/>
+        <w:rPr>
+          <w:rFonts w:asciiTheme="minorBidi" w:eastAsiaTheme="minorEastAsia" w:hAnsiTheme="minorBidi"/>
+          <w:sz w:val="24"/>
+          <w:szCs w:val="24"/>
+        </w:rPr>
+      </w:pPr>
+      <w:r>
+        <w:rPr>
+          <w:rFonts w:asciiTheme="minorBidi" w:eastAsiaTheme="minorEastAsia" w:hAnsiTheme="minorBidi"/>
+          <w:sz w:val="24"/>
+          <w:szCs w:val="24"/>
+          <w:rtl/>
+        </w:rPr>
+        <w:t>לקורס יכולים להיות דרישות קדם ולא ניתן לקחת קורס ללא עמידה בדרישות</w:t>
+      </w:r>
+      <w:r>
+        <w:rPr>
+          <w:rFonts w:asciiTheme="minorBidi" w:eastAsiaTheme="minorEastAsia" w:hAnsiTheme="minorBidi" w:hint="cs"/>
+          <w:sz w:val="24"/>
+          <w:szCs w:val="24"/>
+          <w:rtl/>
+        </w:rPr>
+        <w:t xml:space="preserve"> </w:t>
+      </w:r>
+      <w:r>
+        <w:rPr>
+          <w:rFonts w:asciiTheme="minorBidi" w:eastAsiaTheme="minorEastAsia" w:hAnsiTheme="minorBidi"/>
+          <w:sz w:val="24"/>
+          <w:szCs w:val="24"/>
+          <w:rtl/>
+        </w:rPr>
+        <w:t>–</w:t>
+      </w:r>
+      <w:r>
+        <w:rPr>
+          <w:rFonts w:asciiTheme="minorBidi" w:eastAsiaTheme="minorEastAsia" w:hAnsiTheme="minorBidi" w:hint="cs"/>
+          <w:sz w:val="24"/>
+          <w:szCs w:val="24"/>
+          <w:rtl/>
+        </w:rPr>
+        <w:t xml:space="preserve"> אין צורך לעבור עם ציון מסוים</w:t>
+      </w:r>
+      <w:r>
+        <w:rPr>
+          <w:rFonts w:asciiTheme="minorBidi" w:eastAsiaTheme="minorEastAsia" w:hAnsiTheme="minorBidi"/>
+          <w:sz w:val="24"/>
+          <w:szCs w:val="24"/>
+          <w:rtl/>
+        </w:rPr>
+        <w:t>.</w:t>
+      </w:r>
+    </w:p>
+    <w:p>
+      <w:pPr>
+        <w:pStyle w:val="a9"/>
+        <w:numPr>
+          <w:ilvl w:val="0"/>
+          <w:numId w:val="5"/>
+        </w:numPr>
+        <w:bidi/>
+        <w:spacing w:line="360" w:lineRule="auto"/>
+        <w:rPr>
+          <w:rFonts w:asciiTheme="minorBidi" w:eastAsiaTheme="minorEastAsia" w:hAnsiTheme="minorBidi"/>
+          <w:sz w:val="24"/>
+          <w:szCs w:val="24"/>
+        </w:rPr>
+      </w:pPr>
+      <w:r>
+        <w:rPr>
+          <w:rFonts w:asciiTheme="minorBidi" w:eastAsiaTheme="minorEastAsia" w:hAnsiTheme="minorBidi" w:hint="cs"/>
+          <w:sz w:val="24"/>
+          <w:szCs w:val="24"/>
+          <w:rtl/>
+        </w:rPr>
+        <w:t>מספר נ"ז של קורס מסוים הוא שלם אי שלילי.</w:t>
+      </w:r>
+    </w:p>
+    <w:p>
+      <w:pPr>
+        <w:pStyle w:val="a9"/>
+        <w:numPr>
+          <w:ilvl w:val="0"/>
+          <w:numId w:val="5"/>
+        </w:numPr>
+        <w:bidi/>
+        <w:spacing w:line="360" w:lineRule="auto"/>
+        <w:rPr>
+          <w:rFonts w:asciiTheme="minorBidi" w:eastAsiaTheme="minorEastAsia" w:hAnsiTheme="minorBidi"/>
+          <w:sz w:val="24"/>
+          <w:szCs w:val="24"/>
+          <w:rtl/>
+        </w:rPr>
+      </w:pPr>
+      <w:r>
+        <w:rPr>
+          <w:rFonts w:asciiTheme="minorBidi" w:eastAsiaTheme="minorEastAsia" w:hAnsiTheme="minorBidi"/>
+          <w:sz w:val="24"/>
+          <w:szCs w:val="24"/>
+          <w:rtl/>
+        </w:rPr>
+        <w:t>לכל קורס שנלמד בסמסטר מסוים, יש ממוצע ציונים (למשל משנים קודמות).</w:t>
+      </w:r>
+    </w:p>
+    <w:p>
+      <w:pPr>
+        <w:pStyle w:val="a9"/>
+        <w:numPr>
+          <w:ilvl w:val="0"/>
+          <w:numId w:val="5"/>
+        </w:numPr>
+        <w:bidi/>
+        <w:spacing w:line="360" w:lineRule="auto"/>
+        <w:rPr>
+          <w:rFonts w:asciiTheme="minorBidi" w:eastAsiaTheme="minorEastAsia" w:hAnsiTheme="minorBidi"/>
+          <w:sz w:val="24"/>
+          <w:szCs w:val="24"/>
+        </w:rPr>
+      </w:pPr>
+      <w:r>
+        <w:rPr>
+          <w:rFonts w:asciiTheme="minorBidi" w:eastAsiaTheme="minorEastAsia" w:hAnsiTheme="minorBidi"/>
+          <w:sz w:val="24"/>
+          <w:szCs w:val="24"/>
+          <w:rtl/>
+        </w:rPr>
+        <w:t xml:space="preserve">קורס זהה בסמסטרים שונים </w:t>
+      </w:r>
+      <w:r>
+        <w:rPr>
+          <w:rFonts w:asciiTheme="minorBidi" w:eastAsiaTheme="minorEastAsia" w:hAnsiTheme="minorBidi" w:hint="cs"/>
+          <w:sz w:val="24"/>
+          <w:szCs w:val="24"/>
+          <w:rtl/>
+        </w:rPr>
+        <w:t>יכיל</w:t>
+      </w:r>
+      <w:r>
+        <w:rPr>
+          <w:rFonts w:asciiTheme="minorBidi" w:eastAsiaTheme="minorEastAsia" w:hAnsiTheme="minorBidi"/>
+          <w:sz w:val="24"/>
+          <w:szCs w:val="24"/>
+          <w:rtl/>
+        </w:rPr>
+        <w:t xml:space="preserve"> מספר קורס זהה</w:t>
+      </w:r>
+      <w:r>
+        <w:rPr>
+          <w:rFonts w:asciiTheme="minorBidi" w:eastAsiaTheme="minorEastAsia" w:hAnsiTheme="minorBidi" w:hint="cs"/>
+          <w:sz w:val="24"/>
+          <w:szCs w:val="24"/>
+          <w:rtl/>
+        </w:rPr>
+        <w:t>.</w:t>
+      </w:r>
+    </w:p>
+    <w:p>
+      <w:pPr>
+        <w:pStyle w:val="a9"/>
+        <w:numPr>
+          <w:ilvl w:val="0"/>
+          <w:numId w:val="5"/>
+        </w:numPr>
+        <w:bidi/>
+        <w:spacing w:line="360" w:lineRule="auto"/>
+        <w:rPr>
+          <w:rFonts w:asciiTheme="minorBidi" w:eastAsiaTheme="minorEastAsia" w:hAnsiTheme="minorBidi"/>
+          <w:sz w:val="24"/>
+          <w:szCs w:val="24"/>
+        </w:rPr>
+      </w:pPr>
+      <w:r>
+        <w:rPr>
+          <w:rFonts w:asciiTheme="minorBidi" w:eastAsiaTheme="minorEastAsia" w:hAnsiTheme="minorBidi" w:hint="cs"/>
+          <w:sz w:val="24"/>
+          <w:szCs w:val="24"/>
+          <w:rtl/>
+        </w:rPr>
+        <w:t>ניתן לקחת כל קורס בכל שלב כל עוד תנאי הקדם שלו מולאו.</w:t>
+      </w:r>
+    </w:p>
+    <w:p>
+      <w:pPr>
+        <w:pStyle w:val="a9"/>
+        <w:numPr>
+          <w:ilvl w:val="0"/>
+          <w:numId w:val="5"/>
+        </w:numPr>
+        <w:bidi/>
+        <w:spacing w:line="360" w:lineRule="auto"/>
+        <w:rPr>
+          <w:rFonts w:asciiTheme="minorBidi" w:eastAsiaTheme="minorEastAsia" w:hAnsiTheme="minorBidi"/>
+          <w:sz w:val="24"/>
+          <w:szCs w:val="24"/>
+        </w:rPr>
+      </w:pPr>
+      <w:r>
+        <w:rPr>
+          <w:rFonts w:asciiTheme="minorBidi" w:eastAsiaTheme="minorEastAsia" w:hAnsiTheme="minorBidi" w:hint="cs"/>
+          <w:sz w:val="24"/>
+          <w:szCs w:val="24"/>
+          <w:rtl/>
+        </w:rPr>
+        <w:t>בכל קלט של מסלול כלשהו, יש מספיק קורסים על מנת לעמוד בדרישות.</w:t>
+      </w:r>
+    </w:p>
+    <w:p>
+      <w:pPr>
+        <w:bidi/>
+        <w:spacing w:line="360" w:lineRule="auto"/>
+        <w:rPr>
+          <w:rFonts w:asciiTheme="minorBidi" w:hAnsiTheme="minorBidi"/>
+          <w:sz w:val="24"/>
+          <w:szCs w:val="24"/>
+        </w:rPr>
+      </w:pPr>
+    </w:p>
+    <w:p>
+      <w:pPr>
+        <w:bidi/>
+        <w:spacing w:line="360" w:lineRule="auto"/>
+        <w:rPr>
+          <w:rFonts w:asciiTheme="minorBidi" w:hAnsiTheme="minorBidi"/>
           <w:sz w:val="24"/>
           <w:szCs w:val="24"/>
         </w:rPr>
@@ -3827,7 +5377,6 @@
       <w:pPr>
         <w:pStyle w:val="af3"/>
         <w:rPr>
-          <w:rFonts w:hint="cs"/>
           <w:rtl/>
         </w:rPr>
       </w:pPr>
@@ -3838,7 +5387,6 @@
       <w:pPr>
         <w:pStyle w:val="af3"/>
         <w:rPr>
-          <w:rFonts w:hint="cs"/>
           <w:rtl/>
         </w:rPr>
       </w:pPr>
@@ -3849,19 +5397,7 @@
         <w:footnoteRef/>
       </w:r>
       <w:r>
-        <w:t xml:space="preserve"> </w:t>
-      </w:r>
-      <w:r>
-        <w:t>Course Sequence Recommendation with Course Difficulty Index</w:t>
-      </w:r>
-      <w:r>
-        <w:t xml:space="preserve"> </w:t>
-      </w:r>
-      <w:r>
-        <w:t>Using Subset Sum Approximation Algorithms</w:t>
-      </w:r>
-      <w:r>
-        <w:t xml:space="preserve"> - </w:t>
+        <w:t xml:space="preserve"> Course Sequence Recommendation with Course Difficulty Index Using Subset Sum Approximation Algorithms - </w:t>
       </w:r>
       <w:r>
         <w:t>M. Premalatha, V. Viswanathan</w:t>
@@ -3876,7 +5412,7 @@
   <w:abstractNum w:abstractNumId="0" w15:restartNumberingAfterBreak="0">
     <w:nsid w:val="14EF4A27"/>
     <w:multiLevelType w:val="hybridMultilevel"/>
-    <w:tmpl w:val="4A92304C"/>
+    <w:tmpl w:val="4EAC90AA"/>
     <w:lvl w:ilvl="0" w:tplc="04090001">
       <w:start w:val="1"/>
       <w:numFmt w:val="bullet"/>
@@ -3901,16 +5437,15 @@
         <w:rFonts w:ascii="Courier New" w:hAnsi="Courier New" w:cs="Courier New" w:hint="default"/>
       </w:rPr>
     </w:lvl>
-    <w:lvl w:ilvl="2" w:tplc="04090005" w:tentative="1">
-      <w:start w:val="1"/>
+    <w:lvl w:ilvl="2" w:tplc="19E00C10">
       <w:numFmt w:val="bullet"/>
-      <w:lvlText w:val=""/>
+      <w:lvlText w:val="·"/>
       <w:lvlJc w:val="left"/>
       <w:pPr>
-        <w:ind w:left="2160" w:hanging="360"/>
+        <w:ind w:left="2352" w:hanging="552"/>
       </w:pPr>
       <w:rPr>
-        <w:rFonts w:ascii="Wingdings" w:hAnsi="Wingdings" w:hint="default"/>
+        <w:rFonts w:ascii="Arial" w:eastAsiaTheme="minorEastAsia" w:hAnsi="Arial" w:cs="Arial" w:hint="default"/>
       </w:rPr>
     </w:lvl>
     <w:lvl w:ilvl="3" w:tplc="04090001" w:tentative="1">
@@ -4190,6 +5725,304 @@
     </w:lvl>
   </w:abstractNum>
   <w:abstractNum w:abstractNumId="3" w15:restartNumberingAfterBreak="0">
+    <w:nsid w:val="38E8504E"/>
+    <w:multiLevelType w:val="multilevel"/>
+    <w:tmpl w:val="1800156E"/>
+    <w:lvl w:ilvl="0">
+      <w:start w:val="1"/>
+      <w:numFmt w:val="bullet"/>
+      <w:lvlText w:val=""/>
+      <w:lvlJc w:val="left"/>
+      <w:pPr>
+        <w:tabs>
+          <w:tab w:val="num" w:pos="720"/>
+        </w:tabs>
+        <w:ind w:left="720" w:hanging="360"/>
+      </w:pPr>
+      <w:rPr>
+        <w:rFonts w:ascii="Symbol" w:hAnsi="Symbol" w:hint="default"/>
+        <w:sz w:val="20"/>
+      </w:rPr>
+    </w:lvl>
+    <w:lvl w:ilvl="1" w:tentative="1">
+      <w:start w:val="1"/>
+      <w:numFmt w:val="bullet"/>
+      <w:lvlText w:val="o"/>
+      <w:lvlJc w:val="left"/>
+      <w:pPr>
+        <w:tabs>
+          <w:tab w:val="num" w:pos="1440"/>
+        </w:tabs>
+        <w:ind w:left="1440" w:hanging="360"/>
+      </w:pPr>
+      <w:rPr>
+        <w:rFonts w:ascii="Courier New" w:hAnsi="Courier New" w:hint="default"/>
+        <w:sz w:val="20"/>
+      </w:rPr>
+    </w:lvl>
+    <w:lvl w:ilvl="2" w:tentative="1">
+      <w:start w:val="1"/>
+      <w:numFmt w:val="bullet"/>
+      <w:lvlText w:val=""/>
+      <w:lvlJc w:val="left"/>
+      <w:pPr>
+        <w:tabs>
+          <w:tab w:val="num" w:pos="2160"/>
+        </w:tabs>
+        <w:ind w:left="2160" w:hanging="360"/>
+      </w:pPr>
+      <w:rPr>
+        <w:rFonts w:ascii="Wingdings" w:hAnsi="Wingdings" w:hint="default"/>
+        <w:sz w:val="20"/>
+      </w:rPr>
+    </w:lvl>
+    <w:lvl w:ilvl="3" w:tentative="1">
+      <w:start w:val="1"/>
+      <w:numFmt w:val="bullet"/>
+      <w:lvlText w:val=""/>
+      <w:lvlJc w:val="left"/>
+      <w:pPr>
+        <w:tabs>
+          <w:tab w:val="num" w:pos="2880"/>
+        </w:tabs>
+        <w:ind w:left="2880" w:hanging="360"/>
+      </w:pPr>
+      <w:rPr>
+        <w:rFonts w:ascii="Wingdings" w:hAnsi="Wingdings" w:hint="default"/>
+        <w:sz w:val="20"/>
+      </w:rPr>
+    </w:lvl>
+    <w:lvl w:ilvl="4" w:tentative="1">
+      <w:start w:val="1"/>
+      <w:numFmt w:val="bullet"/>
+      <w:lvlText w:val=""/>
+      <w:lvlJc w:val="left"/>
+      <w:pPr>
+        <w:tabs>
+          <w:tab w:val="num" w:pos="3600"/>
+        </w:tabs>
+        <w:ind w:left="3600" w:hanging="360"/>
+      </w:pPr>
+      <w:rPr>
+        <w:rFonts w:ascii="Wingdings" w:hAnsi="Wingdings" w:hint="default"/>
+        <w:sz w:val="20"/>
+      </w:rPr>
+    </w:lvl>
+    <w:lvl w:ilvl="5" w:tentative="1">
+      <w:start w:val="1"/>
+      <w:numFmt w:val="bullet"/>
+      <w:lvlText w:val=""/>
+      <w:lvlJc w:val="left"/>
+      <w:pPr>
+        <w:tabs>
+          <w:tab w:val="num" w:pos="4320"/>
+        </w:tabs>
+        <w:ind w:left="4320" w:hanging="360"/>
+      </w:pPr>
+      <w:rPr>
+        <w:rFonts w:ascii="Wingdings" w:hAnsi="Wingdings" w:hint="default"/>
+        <w:sz w:val="20"/>
+      </w:rPr>
+    </w:lvl>
+    <w:lvl w:ilvl="6" w:tentative="1">
+      <w:start w:val="1"/>
+      <w:numFmt w:val="bullet"/>
+      <w:lvlText w:val=""/>
+      <w:lvlJc w:val="left"/>
+      <w:pPr>
+        <w:tabs>
+          <w:tab w:val="num" w:pos="5040"/>
+        </w:tabs>
+        <w:ind w:left="5040" w:hanging="360"/>
+      </w:pPr>
+      <w:rPr>
+        <w:rFonts w:ascii="Wingdings" w:hAnsi="Wingdings" w:hint="default"/>
+        <w:sz w:val="20"/>
+      </w:rPr>
+    </w:lvl>
+    <w:lvl w:ilvl="7" w:tentative="1">
+      <w:start w:val="1"/>
+      <w:numFmt w:val="bullet"/>
+      <w:lvlText w:val=""/>
+      <w:lvlJc w:val="left"/>
+      <w:pPr>
+        <w:tabs>
+          <w:tab w:val="num" w:pos="5760"/>
+        </w:tabs>
+        <w:ind w:left="5760" w:hanging="360"/>
+      </w:pPr>
+      <w:rPr>
+        <w:rFonts w:ascii="Wingdings" w:hAnsi="Wingdings" w:hint="default"/>
+        <w:sz w:val="20"/>
+      </w:rPr>
+    </w:lvl>
+    <w:lvl w:ilvl="8" w:tentative="1">
+      <w:start w:val="1"/>
+      <w:numFmt w:val="bullet"/>
+      <w:lvlText w:val=""/>
+      <w:lvlJc w:val="left"/>
+      <w:pPr>
+        <w:tabs>
+          <w:tab w:val="num" w:pos="6480"/>
+        </w:tabs>
+        <w:ind w:left="6480" w:hanging="360"/>
+      </w:pPr>
+      <w:rPr>
+        <w:rFonts w:ascii="Wingdings" w:hAnsi="Wingdings" w:hint="default"/>
+        <w:sz w:val="20"/>
+      </w:rPr>
+    </w:lvl>
+  </w:abstractNum>
+  <w:abstractNum w:abstractNumId="4" w15:restartNumberingAfterBreak="0">
+    <w:nsid w:val="3AFB6006"/>
+    <w:multiLevelType w:val="multilevel"/>
+    <w:tmpl w:val="1592CC92"/>
+    <w:lvl w:ilvl="0">
+      <w:start w:val="1"/>
+      <w:numFmt w:val="bullet"/>
+      <w:lvlText w:val=""/>
+      <w:lvlJc w:val="left"/>
+      <w:pPr>
+        <w:tabs>
+          <w:tab w:val="num" w:pos="720"/>
+        </w:tabs>
+        <w:ind w:left="720" w:hanging="360"/>
+      </w:pPr>
+      <w:rPr>
+        <w:rFonts w:ascii="Symbol" w:hAnsi="Symbol" w:hint="default"/>
+        <w:sz w:val="20"/>
+      </w:rPr>
+    </w:lvl>
+    <w:lvl w:ilvl="1" w:tentative="1">
+      <w:start w:val="1"/>
+      <w:numFmt w:val="bullet"/>
+      <w:lvlText w:val="o"/>
+      <w:lvlJc w:val="left"/>
+      <w:pPr>
+        <w:tabs>
+          <w:tab w:val="num" w:pos="1440"/>
+        </w:tabs>
+        <w:ind w:left="1440" w:hanging="360"/>
+      </w:pPr>
+      <w:rPr>
+        <w:rFonts w:ascii="Courier New" w:hAnsi="Courier New" w:hint="default"/>
+        <w:sz w:val="20"/>
+      </w:rPr>
+    </w:lvl>
+    <w:lvl w:ilvl="2" w:tentative="1">
+      <w:start w:val="1"/>
+      <w:numFmt w:val="bullet"/>
+      <w:lvlText w:val=""/>
+      <w:lvlJc w:val="left"/>
+      <w:pPr>
+        <w:tabs>
+          <w:tab w:val="num" w:pos="2160"/>
+        </w:tabs>
+        <w:ind w:left="2160" w:hanging="360"/>
+      </w:pPr>
+      <w:rPr>
+        <w:rFonts w:ascii="Wingdings" w:hAnsi="Wingdings" w:hint="default"/>
+        <w:sz w:val="20"/>
+      </w:rPr>
+    </w:lvl>
+    <w:lvl w:ilvl="3" w:tentative="1">
+      <w:start w:val="1"/>
+      <w:numFmt w:val="bullet"/>
+      <w:lvlText w:val=""/>
+      <w:lvlJc w:val="left"/>
+      <w:pPr>
+        <w:tabs>
+          <w:tab w:val="num" w:pos="2880"/>
+        </w:tabs>
+        <w:ind w:left="2880" w:hanging="360"/>
+      </w:pPr>
+      <w:rPr>
+        <w:rFonts w:ascii="Wingdings" w:hAnsi="Wingdings" w:hint="default"/>
+        <w:sz w:val="20"/>
+      </w:rPr>
+    </w:lvl>
+    <w:lvl w:ilvl="4" w:tentative="1">
+      <w:start w:val="1"/>
+      <w:numFmt w:val="bullet"/>
+      <w:lvlText w:val=""/>
+      <w:lvlJc w:val="left"/>
+      <w:pPr>
+        <w:tabs>
+          <w:tab w:val="num" w:pos="3600"/>
+        </w:tabs>
+        <w:ind w:left="3600" w:hanging="360"/>
+      </w:pPr>
+      <w:rPr>
+        <w:rFonts w:ascii="Wingdings" w:hAnsi="Wingdings" w:hint="default"/>
+        <w:sz w:val="20"/>
+      </w:rPr>
+    </w:lvl>
+    <w:lvl w:ilvl="5" w:tentative="1">
+      <w:start w:val="1"/>
+      <w:numFmt w:val="bullet"/>
+      <w:lvlText w:val=""/>
+      <w:lvlJc w:val="left"/>
+      <w:pPr>
+        <w:tabs>
+          <w:tab w:val="num" w:pos="4320"/>
+        </w:tabs>
+        <w:ind w:left="4320" w:hanging="360"/>
+      </w:pPr>
+      <w:rPr>
+        <w:rFonts w:ascii="Wingdings" w:hAnsi="Wingdings" w:hint="default"/>
+        <w:sz w:val="20"/>
+      </w:rPr>
+    </w:lvl>
+    <w:lvl w:ilvl="6" w:tentative="1">
+      <w:start w:val="1"/>
+      <w:numFmt w:val="bullet"/>
+      <w:lvlText w:val=""/>
+      <w:lvlJc w:val="left"/>
+      <w:pPr>
+        <w:tabs>
+          <w:tab w:val="num" w:pos="5040"/>
+        </w:tabs>
+        <w:ind w:left="5040" w:hanging="360"/>
+      </w:pPr>
+      <w:rPr>
+        <w:rFonts w:ascii="Wingdings" w:hAnsi="Wingdings" w:hint="default"/>
+        <w:sz w:val="20"/>
+      </w:rPr>
+    </w:lvl>
+    <w:lvl w:ilvl="7" w:tentative="1">
+      <w:start w:val="1"/>
+      <w:numFmt w:val="bullet"/>
+      <w:lvlText w:val=""/>
+      <w:lvlJc w:val="left"/>
+      <w:pPr>
+        <w:tabs>
+          <w:tab w:val="num" w:pos="5760"/>
+        </w:tabs>
+        <w:ind w:left="5760" w:hanging="360"/>
+      </w:pPr>
+      <w:rPr>
+        <w:rFonts w:ascii="Wingdings" w:hAnsi="Wingdings" w:hint="default"/>
+        <w:sz w:val="20"/>
+      </w:rPr>
+    </w:lvl>
+    <w:lvl w:ilvl="8" w:tentative="1">
+      <w:start w:val="1"/>
+      <w:numFmt w:val="bullet"/>
+      <w:lvlText w:val=""/>
+      <w:lvlJc w:val="left"/>
+      <w:pPr>
+        <w:tabs>
+          <w:tab w:val="num" w:pos="6480"/>
+        </w:tabs>
+        <w:ind w:left="6480" w:hanging="360"/>
+      </w:pPr>
+      <w:rPr>
+        <w:rFonts w:ascii="Wingdings" w:hAnsi="Wingdings" w:hint="default"/>
+        <w:sz w:val="20"/>
+      </w:rPr>
+    </w:lvl>
+  </w:abstractNum>
+  <w:abstractNum w:abstractNumId="5" w15:restartNumberingAfterBreak="0">
     <w:nsid w:val="67DE0907"/>
     <w:multiLevelType w:val="hybridMultilevel"/>
     <w:tmpl w:val="F51A8FE4"/>
@@ -4302,7 +6135,7 @@
       </w:rPr>
     </w:lvl>
   </w:abstractNum>
-  <w:abstractNum w:abstractNumId="4" w15:restartNumberingAfterBreak="0">
+  <w:abstractNum w:abstractNumId="6" w15:restartNumberingAfterBreak="0">
     <w:nsid w:val="6E85438B"/>
     <w:multiLevelType w:val="hybridMultilevel"/>
     <w:tmpl w:val="FD0EA31E"/>
@@ -4415,7 +6248,7 @@
       </w:rPr>
     </w:lvl>
   </w:abstractNum>
-  <w:abstractNum w:abstractNumId="5" w15:restartNumberingAfterBreak="0">
+  <w:abstractNum w:abstractNumId="7" w15:restartNumberingAfterBreak="0">
     <w:nsid w:val="798112FB"/>
     <w:multiLevelType w:val="hybridMultilevel"/>
     <w:tmpl w:val="FA24CEBC"/>
@@ -4534,16 +6367,22 @@
     <w:abstractNumId w:val="2"/>
   </w:num>
   <w:num w:numId="3" w16cid:durableId="1738505673">
-    <w:abstractNumId w:val="4"/>
+    <w:abstractNumId w:val="6"/>
   </w:num>
   <w:num w:numId="4" w16cid:durableId="604774050">
-    <w:abstractNumId w:val="3"/>
+    <w:abstractNumId w:val="5"/>
   </w:num>
   <w:num w:numId="5" w16cid:durableId="426928188">
     <w:abstractNumId w:val="0"/>
   </w:num>
   <w:num w:numId="6" w16cid:durableId="540943285">
-    <w:abstractNumId w:val="5"/>
+    <w:abstractNumId w:val="7"/>
+  </w:num>
+  <w:num w:numId="7" w16cid:durableId="1243100541">
+    <w:abstractNumId w:val="4"/>
+  </w:num>
+  <w:num w:numId="8" w16cid:durableId="836071022">
+    <w:abstractNumId w:val="3"/>
   </w:num>
 </w:numbering>
 </file>

</xml_diff>

<commit_message>
add test function for local + some results
</commit_message>
<xml_diff>
--- a/Report.docx
+++ b/Report.docx
@@ -5138,7 +5138,7 @@
         <w:bidi/>
         <w:spacing w:line="360" w:lineRule="auto"/>
         <w:rPr>
-          <w:rFonts w:asciiTheme="minorBidi" w:hAnsiTheme="minorBidi"/>
+          <w:rFonts w:asciiTheme="minorBidi" w:hAnsiTheme="minorBidi" w:hint="cs"/>
           <w:sz w:val="24"/>
           <w:szCs w:val="24"/>
         </w:rPr>
@@ -5193,7 +5193,7 @@
         <w:bidi/>
         <w:spacing w:line="360" w:lineRule="auto"/>
         <w:rPr>
-          <w:rFonts w:asciiTheme="minorBidi" w:hAnsiTheme="minorBidi"/>
+          <w:rFonts w:asciiTheme="minorBidi" w:hAnsiTheme="minorBidi" w:hint="cs"/>
           <w:sz w:val="24"/>
           <w:szCs w:val="24"/>
         </w:rPr>

</xml_diff>

<commit_message>
add results and update Report.docx
</commit_message>
<xml_diff>
--- a/Report.docx
+++ b/Report.docx
@@ -698,7 +698,6 @@
         </w:rPr>
         <w:t xml:space="preserve">מספר </w:t>
       </w:r>
-      <w:proofErr w:type="spellStart"/>
       <w:r>
         <w:rPr>
           <w:rFonts w:asciiTheme="minorBidi" w:hAnsiTheme="minorBidi" w:hint="cs"/>
@@ -724,17 +723,7 @@
           <w:szCs w:val="24"/>
           <w:rtl/>
         </w:rPr>
-        <w:t>פוננציאלי</w:t>
-      </w:r>
-      <w:proofErr w:type="spellEnd"/>
-      <w:r>
-        <w:rPr>
-          <w:rFonts w:asciiTheme="minorBidi" w:hAnsiTheme="minorBidi" w:hint="cs"/>
-          <w:sz w:val="24"/>
-          <w:szCs w:val="24"/>
-          <w:rtl/>
-        </w:rPr>
-        <w:t xml:space="preserve"> במספר הקורסים המוצעים)</w:t>
+        <w:t>פוננציאלי במספר הקורסים המוצעים)</w:t>
       </w:r>
       <w:r>
         <w:rPr>
@@ -790,7 +779,6 @@
         </w:rPr>
         <w:t xml:space="preserve">נשים לב שפתרון לבעיה שלנו הוא בפרט בחירה של קורסים שסכום </w:t>
       </w:r>
-      <w:proofErr w:type="spellStart"/>
       <w:r>
         <w:rPr>
           <w:rFonts w:asciiTheme="minorBidi" w:hAnsiTheme="minorBidi" w:hint="cs"/>
@@ -807,46 +795,16 @@
           <w:szCs w:val="24"/>
           <w:rtl/>
         </w:rPr>
-        <w:t>נ"ז</w:t>
-      </w:r>
-      <w:proofErr w:type="spellEnd"/>
-      <w:r>
-        <w:rPr>
-          <w:rFonts w:asciiTheme="minorBidi" w:hAnsiTheme="minorBidi" w:hint="cs"/>
-          <w:sz w:val="24"/>
-          <w:szCs w:val="24"/>
-          <w:rtl/>
-        </w:rPr>
-        <w:t xml:space="preserve"> הכולל שלהם שווה בדיוק למספר הנקודות הדרוש במסלול הלימודים</w:t>
-      </w:r>
-      <w:r>
-        <w:rPr>
-          <w:rFonts w:asciiTheme="minorBidi" w:hAnsiTheme="minorBidi" w:hint="cs"/>
-          <w:sz w:val="24"/>
-          <w:szCs w:val="24"/>
-          <w:rtl/>
-        </w:rPr>
-        <w:t xml:space="preserve">. בעיה זו, ללא  ההתייחסות </w:t>
-      </w:r>
-      <w:proofErr w:type="spellStart"/>
-      <w:r>
-        <w:rPr>
-          <w:rFonts w:asciiTheme="minorBidi" w:hAnsiTheme="minorBidi" w:hint="cs"/>
-          <w:sz w:val="24"/>
-          <w:szCs w:val="24"/>
-          <w:rtl/>
-        </w:rPr>
-        <w:t>למקסום</w:t>
-      </w:r>
-      <w:proofErr w:type="spellEnd"/>
-      <w:r>
-        <w:rPr>
-          <w:rFonts w:asciiTheme="minorBidi" w:hAnsiTheme="minorBidi" w:hint="cs"/>
-          <w:sz w:val="24"/>
-          <w:szCs w:val="24"/>
-          <w:rtl/>
-        </w:rPr>
-        <w:t xml:space="preserve"> הממוצע </w:t>
+        <w:t>נ"ז הכולל שלהם שווה בדיוק למספר הנקודות הדרוש במסלול הלימודים</w:t>
+      </w:r>
+      <w:r>
+        <w:rPr>
+          <w:rFonts w:asciiTheme="minorBidi" w:hAnsiTheme="minorBidi" w:hint="cs"/>
+          <w:sz w:val="24"/>
+          <w:szCs w:val="24"/>
+          <w:rtl/>
+        </w:rPr>
+        <w:t xml:space="preserve">. בעיה זו, ללא  ההתייחסות למקסום הממוצע </w:t>
       </w:r>
       <w:r>
         <w:rPr>
@@ -1423,7 +1381,7 @@
         <w:spacing w:line="360" w:lineRule="auto"/>
         <w:ind w:left="1440"/>
         <w:rPr>
-          <w:rFonts w:asciiTheme="minorBidi" w:eastAsiaTheme="minorEastAsia" w:hAnsiTheme="minorBidi" w:hint="cs"/>
+          <w:rFonts w:asciiTheme="minorBidi" w:eastAsiaTheme="minorEastAsia" w:hAnsiTheme="minorBidi"/>
           <w:sz w:val="24"/>
           <w:szCs w:val="24"/>
           <w:rtl/>
@@ -2311,27 +2269,7 @@
           <w:szCs w:val="24"/>
           <w:rtl/>
         </w:rPr>
-        <w:t xml:space="preserve">, אשר מעדיף לשבץ בתחילה קורסים שהם קורסי קדם של קורסים רבים תוך התחשבות </w:t>
-      </w:r>
-      <w:proofErr w:type="spellStart"/>
-      <w:r>
-        <w:rPr>
-          <w:rFonts w:asciiTheme="minorBidi" w:hAnsiTheme="minorBidi" w:hint="cs"/>
-          <w:sz w:val="24"/>
-          <w:szCs w:val="24"/>
-          <w:rtl/>
-        </w:rPr>
-        <w:t>בנסיון</w:t>
-      </w:r>
-      <w:proofErr w:type="spellEnd"/>
-      <w:r>
-        <w:rPr>
-          <w:rFonts w:asciiTheme="minorBidi" w:hAnsiTheme="minorBidi" w:hint="cs"/>
-          <w:sz w:val="24"/>
-          <w:szCs w:val="24"/>
-          <w:rtl/>
-        </w:rPr>
-        <w:t xml:space="preserve"> לאזן את הקושי של הקורס.</w:t>
+        <w:t>, אשר מעדיף לשבץ בתחילה קורסים שהם קורסי קדם של קורסים רבים תוך התחשבות בנסיון לאזן את הקושי של הקורס.</w:t>
       </w:r>
     </w:p>
     <w:p>
@@ -2453,27 +2391,7 @@
           <w:szCs w:val="24"/>
           <w:rtl/>
         </w:rPr>
-        <w:t xml:space="preserve">במאמר זה, השוו החוקרים את הפתרונות של האלגוריתמים השונים וכן של אלגוריתם רנדומלי, והתמקדו במדידת והשוואת פיזור הקושי בין הסמסטרים. בנוסף, השוו בין מספר </w:t>
-      </w:r>
-      <w:proofErr w:type="spellStart"/>
-      <w:r>
-        <w:rPr>
-          <w:rFonts w:asciiTheme="minorBidi" w:hAnsiTheme="minorBidi" w:hint="cs"/>
-          <w:sz w:val="24"/>
-          <w:szCs w:val="24"/>
-          <w:rtl/>
-        </w:rPr>
-        <w:t>הנ"ז</w:t>
-      </w:r>
-      <w:proofErr w:type="spellEnd"/>
-      <w:r>
-        <w:rPr>
-          <w:rFonts w:asciiTheme="minorBidi" w:hAnsiTheme="minorBidi" w:hint="cs"/>
-          <w:sz w:val="24"/>
-          <w:szCs w:val="24"/>
-          <w:rtl/>
-        </w:rPr>
-        <w:t xml:space="preserve"> שנלקחו בכל סמסטר</w:t>
+        <w:t>במאמר זה, השוו החוקרים את הפתרונות של האלגוריתמים השונים וכן של אלגוריתם רנדומלי, והתמקדו במדידת והשוואת פיזור הקושי בין הסמסטרים. בנוסף, השוו בין מספר הנ"ז שנלקחו בכל סמסטר</w:t>
       </w:r>
       <w:r>
         <w:rPr>
@@ -2620,27 +2538,7 @@
           <w:szCs w:val="24"/>
           <w:rtl/>
         </w:rPr>
-        <w:t xml:space="preserve">בפרויקט שלנו </w:t>
-      </w:r>
-      <w:proofErr w:type="spellStart"/>
-      <w:r>
-        <w:rPr>
-          <w:rFonts w:asciiTheme="minorBidi" w:hAnsiTheme="minorBidi" w:hint="cs"/>
-          <w:sz w:val="24"/>
-          <w:szCs w:val="24"/>
-          <w:rtl/>
-        </w:rPr>
-        <w:t>מידלנו</w:t>
-      </w:r>
-      <w:proofErr w:type="spellEnd"/>
-      <w:r>
-        <w:rPr>
-          <w:rFonts w:asciiTheme="minorBidi" w:hAnsiTheme="minorBidi" w:hint="cs"/>
-          <w:sz w:val="24"/>
-          <w:szCs w:val="24"/>
-          <w:rtl/>
-        </w:rPr>
-        <w:t xml:space="preserve"> את הבעיה בשתי דרכים, אחת עבור בעיית חיפוש בגרף, והשנייה עבור בעיית חיפוש מקומי.</w:t>
+        <w:t>בפרויקט שלנו מידלנו את הבעיה בשתי דרכים, אחת עבור בעיית חיפוש בגרף, והשנייה עבור בעיית חיפוש מקומי.</w:t>
       </w:r>
       <w:r>
         <w:rPr>
@@ -3038,19 +2936,8 @@
           <w:szCs w:val="24"/>
           <w:rtl/>
         </w:rPr>
-        <w:t xml:space="preserve">מקיים כי סכום </w:t>
-      </w:r>
-      <w:proofErr w:type="spellStart"/>
-      <w:r>
-        <w:rPr>
-          <w:rFonts w:asciiTheme="minorBidi" w:hAnsiTheme="minorBidi"/>
-          <w:sz w:val="24"/>
-          <w:szCs w:val="24"/>
-          <w:rtl/>
-        </w:rPr>
-        <w:t>הנ</w:t>
-      </w:r>
-      <w:proofErr w:type="spellEnd"/>
+        <w:t>מקיים כי סכום הנ</w:t>
+      </w:r>
       <w:r>
         <w:rPr>
           <w:rFonts w:asciiTheme="minorBidi" w:hAnsiTheme="minorBidi"/>
@@ -3353,19 +3240,8 @@
           <w:szCs w:val="24"/>
           <w:rtl/>
         </w:rPr>
-        <w:t xml:space="preserve">בצורה חוקית - תוך התחשבות בקורסי קדם, מידת העומס בסמסטר, הסמסטר בו הקורס נלמד, הימנעות מבחירה כפולה של קורסים, מבלי לחרוג מכמות </w:t>
-      </w:r>
-      <w:proofErr w:type="spellStart"/>
-      <w:r>
-        <w:rPr>
-          <w:rFonts w:asciiTheme="minorBidi" w:hAnsiTheme="minorBidi"/>
-          <w:sz w:val="24"/>
-          <w:szCs w:val="24"/>
-          <w:rtl/>
-        </w:rPr>
-        <w:t>הנ</w:t>
-      </w:r>
-      <w:proofErr w:type="spellEnd"/>
+        <w:t>בצורה חוקית - תוך התחשבות בקורסי קדם, מידת העומס בסמסטר, הסמסטר בו הקורס נלמד, הימנעות מבחירה כפולה של קורסים, מבלי לחרוג מכמות הנ</w:t>
+      </w:r>
       <w:r>
         <w:rPr>
           <w:rFonts w:asciiTheme="minorBidi" w:hAnsiTheme="minorBidi"/>
@@ -3570,6 +3446,53 @@
       </w:r>
       <w:r>
         <w:rPr>
+          <w:rFonts w:asciiTheme="minorBidi" w:eastAsiaTheme="minorEastAsia" w:hAnsiTheme="minorBidi" w:hint="cs"/>
+          <w:sz w:val="24"/>
+          <w:szCs w:val="24"/>
+          <w:rtl/>
+        </w:rPr>
+        <w:t xml:space="preserve"> כלומר, בהינתן מסלול ממצב התחלתי עד למצב מקבל, סכום כל הצלעות במסלול שווה בדיוק ל- </w:t>
+      </w:r>
+      <m:oMath>
+        <m:r>
+          <w:rPr>
+            <w:rFonts w:ascii="Cambria Math" w:hAnsi="Cambria Math"/>
+            <w:sz w:val="24"/>
+            <w:szCs w:val="24"/>
+          </w:rPr>
+          <m:t>100-avg</m:t>
+        </m:r>
+      </m:oMath>
+      <w:r>
+        <w:rPr>
+          <w:rFonts w:asciiTheme="minorBidi" w:eastAsiaTheme="minorEastAsia" w:hAnsiTheme="minorBidi" w:hint="cs"/>
+          <w:sz w:val="24"/>
+          <w:szCs w:val="24"/>
+          <w:rtl/>
+        </w:rPr>
+        <w:t xml:space="preserve"> כאשר </w:t>
+      </w:r>
+      <m:oMath>
+        <m:r>
+          <w:rPr>
+            <w:rFonts w:ascii="Cambria Math" w:hAnsi="Cambria Math"/>
+            <w:sz w:val="24"/>
+            <w:szCs w:val="24"/>
+          </w:rPr>
+          <m:t>avg</m:t>
+        </m:r>
+      </m:oMath>
+      <w:r>
+        <w:rPr>
+          <w:rFonts w:asciiTheme="minorBidi" w:eastAsiaTheme="minorEastAsia" w:hAnsiTheme="minorBidi" w:hint="cs"/>
+          <w:sz w:val="24"/>
+          <w:szCs w:val="24"/>
+          <w:rtl/>
+        </w:rPr>
+        <w:t xml:space="preserve"> הוא ממוצע משוקלל של הקורסים בתוכנית הסופית. לכן, המסלול הקצר ביותר (הזול ביותר) מייצג תוכנית עם ממוצע מקסימלי.</w:t>
+      </w:r>
+      <w:r>
+        <w:rPr>
           <w:rFonts w:asciiTheme="minorBidi" w:hAnsiTheme="minorBidi"/>
           <w:sz w:val="24"/>
           <w:szCs w:val="24"/>
@@ -3620,7 +3543,6 @@
         <w:spacing w:line="360" w:lineRule="auto"/>
         <w:ind w:left="360"/>
         <w:rPr>
-          <w:rFonts w:hint="cs"/>
           <w:rtl/>
         </w:rPr>
       </w:pPr>
@@ -4032,7 +3954,17 @@
           <w:szCs w:val="24"/>
           <w:rtl/>
         </w:rPr>
-        <w:t xml:space="preserve">ה שניתן לבצע על מצב </w:t>
+        <w:t xml:space="preserve">ה שניתן לבצע </w:t>
+      </w:r>
+      <w:r>
+        <w:rPr>
+          <w:rFonts w:asciiTheme="minorBidi" w:hAnsiTheme="minorBidi" w:hint="cs"/>
+          <w:sz w:val="24"/>
+          <w:szCs w:val="24"/>
+          <w:rtl/>
+        </w:rPr>
+        <w:lastRenderedPageBreak/>
+        <w:t xml:space="preserve">על מצב </w:t>
       </w:r>
       <w:r>
         <w:rPr>
@@ -4068,15 +4000,7 @@
             <w:sz w:val="24"/>
             <w:szCs w:val="24"/>
           </w:rPr>
-          <m:t>F</m:t>
-        </m:r>
-        <m:r>
-          <w:rPr>
-            <w:rFonts w:ascii="Cambria Math" w:hAnsi="Cambria Math"/>
-            <w:sz w:val="24"/>
-            <w:szCs w:val="24"/>
-          </w:rPr>
-          <m:t>:D→S</m:t>
+          <m:t>F:D→S</m:t>
         </m:r>
       </m:oMath>
       <w:r>
@@ -4197,17 +4121,7 @@
           <w:szCs w:val="24"/>
           <w:rtl/>
         </w:rPr>
-        <w:t xml:space="preserve">כך שניתן </w:t>
-      </w:r>
-      <w:r>
-        <w:rPr>
-          <w:rFonts w:asciiTheme="minorBidi" w:hAnsiTheme="minorBidi"/>
-          <w:sz w:val="24"/>
-          <w:szCs w:val="24"/>
-          <w:rtl/>
-        </w:rPr>
-        <w:lastRenderedPageBreak/>
-        <w:t xml:space="preserve">לבצע את הפעולה </w:t>
+        <w:t xml:space="preserve">כך שניתן לבצע את הפעולה </w:t>
       </w:r>
       <m:oMath>
         <m:r>
@@ -4285,23 +4199,7 @@
             <w:sz w:val="24"/>
             <w:szCs w:val="24"/>
           </w:rPr>
-          <m:t>Fitness</m:t>
-        </m:r>
-        <m:r>
-          <w:rPr>
-            <w:rFonts w:ascii="Cambria Math" w:hAnsi="Cambria Math"/>
-            <w:sz w:val="24"/>
-            <w:szCs w:val="24"/>
-          </w:rPr>
-          <m:t>:</m:t>
-        </m:r>
-        <m:r>
-          <w:rPr>
-            <w:rFonts w:ascii="Cambria Math" w:hAnsi="Cambria Math"/>
-            <w:sz w:val="24"/>
-            <w:szCs w:val="24"/>
-          </w:rPr>
-          <m:t>S</m:t>
+          <m:t>Fitness:S</m:t>
         </m:r>
         <m:r>
           <m:rPr>
@@ -4375,25 +4273,7 @@
             <w:szCs w:val="24"/>
             <w:highlight w:val="yellow"/>
           </w:rPr>
-          <m:t>≔</m:t>
-        </m:r>
-        <m:r>
-          <w:rPr>
-            <w:rFonts w:ascii="Cambria Math" w:hAnsi="Cambria Math"/>
-            <w:sz w:val="24"/>
-            <w:szCs w:val="24"/>
-            <w:highlight w:val="yellow"/>
-          </w:rPr>
-          <m:t>*****</m:t>
-        </m:r>
-        <m:r>
-          <w:rPr>
-            <w:rFonts w:ascii="Cambria Math" w:hAnsi="Cambria Math"/>
-            <w:sz w:val="24"/>
-            <w:szCs w:val="24"/>
-            <w:highlight w:val="yellow"/>
-          </w:rPr>
-          <m:t>*</m:t>
+          <m:t>≔******</m:t>
         </m:r>
       </m:oMath>
       <w:r>
@@ -4442,16 +4322,7 @@
           <w:szCs w:val="24"/>
           <w:rtl/>
         </w:rPr>
-        <w:t>כדי להעריך את איכות התוצאה של האלגורית</w:t>
-      </w:r>
-      <w:r>
-        <w:rPr>
-          <w:rFonts w:asciiTheme="minorBidi" w:eastAsiaTheme="minorEastAsia" w:hAnsiTheme="minorBidi" w:hint="cs"/>
-          <w:sz w:val="24"/>
-          <w:szCs w:val="24"/>
-          <w:rtl/>
-        </w:rPr>
-        <w:t>מים השונים</w:t>
+        <w:t>כדי להעריך את איכות התוצאה של האלגוריתמים השונים</w:t>
       </w:r>
       <w:r>
         <w:rPr>
@@ -4514,27 +4385,7 @@
           <w:szCs w:val="24"/>
           <w:rtl/>
         </w:rPr>
-        <w:t xml:space="preserve">ביצענו </w:t>
-      </w:r>
-      <w:proofErr w:type="spellStart"/>
-      <w:r>
-        <w:rPr>
-          <w:rFonts w:asciiTheme="minorBidi" w:eastAsiaTheme="minorEastAsia" w:hAnsiTheme="minorBidi" w:hint="cs"/>
-          <w:sz w:val="24"/>
-          <w:szCs w:val="24"/>
-          <w:rtl/>
-        </w:rPr>
-        <w:t>רלקסציה</w:t>
-      </w:r>
-      <w:proofErr w:type="spellEnd"/>
-      <w:r>
-        <w:rPr>
-          <w:rFonts w:asciiTheme="minorBidi" w:eastAsiaTheme="minorEastAsia" w:hAnsiTheme="minorBidi" w:hint="cs"/>
-          <w:sz w:val="24"/>
-          <w:szCs w:val="24"/>
-          <w:rtl/>
-        </w:rPr>
-        <w:t xml:space="preserve"> לבעיה תוך התעלמות</w:t>
+        <w:t>ביצענו רלקסציה לבעיה תוך התעלמות</w:t>
       </w:r>
       <w:r>
         <w:rPr>
@@ -4578,27 +4429,7 @@
           <w:szCs w:val="24"/>
           <w:rtl/>
         </w:rPr>
-        <w:t xml:space="preserve"> מלבד לקיחת כל קורסי החובה והגעה למספר </w:t>
-      </w:r>
-      <w:proofErr w:type="spellStart"/>
-      <w:r>
-        <w:rPr>
-          <w:rFonts w:asciiTheme="minorBidi" w:eastAsiaTheme="minorEastAsia" w:hAnsiTheme="minorBidi" w:hint="cs"/>
-          <w:sz w:val="24"/>
-          <w:szCs w:val="24"/>
-          <w:rtl/>
-        </w:rPr>
-        <w:t>הנ"ז</w:t>
-      </w:r>
-      <w:proofErr w:type="spellEnd"/>
-      <w:r>
-        <w:rPr>
-          <w:rFonts w:asciiTheme="minorBidi" w:eastAsiaTheme="minorEastAsia" w:hAnsiTheme="minorBidi" w:hint="cs"/>
-          <w:sz w:val="24"/>
-          <w:szCs w:val="24"/>
-          <w:rtl/>
-        </w:rPr>
-        <w:t xml:space="preserve"> הדרוש למסלול. השיטה שבחרנו לחשב את החסם הינה ההדוקה ביותר שהצלחנו לממש.</w:t>
+        <w:t xml:space="preserve"> מלבד לקיחת כל קורסי החובה והגעה למספר הנ"ז הדרוש למסלול. השיטה שבחרנו לחשב את החסם הינה ההדוקה ביותר שהצלחנו לממש.</w:t>
       </w:r>
     </w:p>
     <w:p>
@@ -4608,7 +4439,7 @@
         <w:spacing w:line="360" w:lineRule="auto"/>
         <w:ind w:left="360"/>
         <w:rPr>
-          <w:rFonts w:asciiTheme="minorBidi" w:eastAsiaTheme="minorEastAsia" w:hAnsiTheme="minorBidi" w:hint="cs"/>
+          <w:rFonts w:asciiTheme="minorBidi" w:eastAsiaTheme="minorEastAsia" w:hAnsiTheme="minorBidi"/>
           <w:sz w:val="24"/>
           <w:szCs w:val="24"/>
           <w:rtl/>
@@ -4765,16 +4596,7 @@
           <w:szCs w:val="24"/>
           <w:rtl/>
         </w:rPr>
-        <w:t xml:space="preserve">לזכאות לתואר </w:t>
-      </w:r>
-      <w:r>
-        <w:rPr>
-          <w:rFonts w:asciiTheme="minorBidi" w:eastAsiaTheme="minorEastAsia" w:hAnsiTheme="minorBidi" w:hint="cs"/>
-          <w:sz w:val="24"/>
-          <w:szCs w:val="24"/>
-          <w:rtl/>
-        </w:rPr>
-        <w:t>יש</w:t>
+        <w:t>לזכאות לתואר יש</w:t>
       </w:r>
       <w:r>
         <w:rPr>
@@ -4785,7 +4607,6 @@
         </w:rPr>
         <w:t xml:space="preserve"> להגיע בדיוק לכמות </w:t>
       </w:r>
-      <w:proofErr w:type="spellStart"/>
       <w:r>
         <w:rPr>
           <w:rFonts w:asciiTheme="minorBidi" w:eastAsiaTheme="minorEastAsia" w:hAnsiTheme="minorBidi" w:hint="cs"/>
@@ -4802,17 +4623,7 @@
           <w:szCs w:val="24"/>
           <w:rtl/>
         </w:rPr>
-        <w:t>נ"ז</w:t>
-      </w:r>
-      <w:proofErr w:type="spellEnd"/>
-      <w:r>
-        <w:rPr>
-          <w:rFonts w:asciiTheme="minorBidi" w:eastAsiaTheme="minorEastAsia" w:hAnsiTheme="minorBidi"/>
-          <w:sz w:val="24"/>
-          <w:szCs w:val="24"/>
-          <w:rtl/>
-        </w:rPr>
-        <w:t xml:space="preserve"> </w:t>
+        <w:t xml:space="preserve">נ"ז </w:t>
       </w:r>
       <w:r>
         <w:rPr>
@@ -5138,7 +4949,7 @@
         <w:bidi/>
         <w:spacing w:line="360" w:lineRule="auto"/>
         <w:rPr>
-          <w:rFonts w:asciiTheme="minorBidi" w:hAnsiTheme="minorBidi" w:hint="cs"/>
+          <w:rFonts w:asciiTheme="minorBidi" w:hAnsiTheme="minorBidi"/>
           <w:sz w:val="24"/>
           <w:szCs w:val="24"/>
         </w:rPr>
@@ -5193,7 +5004,7 @@
         <w:bidi/>
         <w:spacing w:line="360" w:lineRule="auto"/>
         <w:rPr>
-          <w:rFonts w:asciiTheme="minorBidi" w:hAnsiTheme="minorBidi" w:hint="cs"/>
+          <w:rFonts w:asciiTheme="minorBidi" w:hAnsiTheme="minorBidi"/>
           <w:sz w:val="24"/>
           <w:szCs w:val="24"/>
         </w:rPr>
@@ -5322,15 +5133,7 @@
         <w:t xml:space="preserve">- </w:t>
       </w:r>
       <w:r>
-        <w:t xml:space="preserve">Jie Xu, Member, IEEE, </w:t>
-      </w:r>
-      <w:proofErr w:type="spellStart"/>
-      <w:r>
-        <w:t>Tianwei</w:t>
-      </w:r>
-      <w:proofErr w:type="spellEnd"/>
-      <w:r>
-        <w:t xml:space="preserve"> Xing, Student Member, IEEE, and Mihaela van der Schaar, Fellow, IEEE</w:t>
+        <w:t>Jie Xu, Member, IEEE, Tianwei Xing, Student Member, IEEE, and Mihaela van der Schaar, Fellow, IEEE</w:t>
       </w:r>
     </w:p>
   </w:footnote>
@@ -5362,15 +5165,7 @@
         <w:t xml:space="preserve">- </w:t>
       </w:r>
       <w:r>
-        <w:t xml:space="preserve">Jie Xu, Member, IEEE, </w:t>
-      </w:r>
-      <w:proofErr w:type="spellStart"/>
-      <w:r>
-        <w:t>Tianwei</w:t>
-      </w:r>
-      <w:proofErr w:type="spellEnd"/>
-      <w:r>
-        <w:t xml:space="preserve"> Xing, Student Member, IEEE, and Mihaela van der Schaar, Fellow, IEEE</w:t>
+        <w:t>Jie Xu, Member, IEEE, Tianwei Xing, Student Member, IEEE, and Mihaela van der Schaar, Fellow, IEEE</w:t>
       </w:r>
     </w:p>
     <w:p>
@@ -6990,6 +6785,7 @@
   <w:style w:type="character" w:default="1" w:styleId="a0">
     <w:name w:val="Default Paragraph Font"/>
     <w:uiPriority w:val="1"/>
+    <w:semiHidden/>
     <w:unhideWhenUsed/>
   </w:style>
   <w:style w:type="table" w:default="1" w:styleId="a1">

</xml_diff>